<commit_message>
Downloaded consent form and TME form as the old hard code line no longer works. Made first amendments + correcting errors noted from reading.
</commit_message>
<xml_diff>
--- a/test_officedown.docx
+++ b/test_officedown.docx
@@ -177,7 +177,7 @@
         <w:t xml:space="preserve"> </w:t>
       </w:r>
       <w:r>
-        <w:t xml:space="preserve">34,030</w:t>
+        <w:t xml:space="preserve">33,755</w:t>
       </w:r>
     </w:p>
     <w:p>
@@ -278,13 +278,13 @@
         <w:pStyle w:val="BodyText"/>
       </w:pPr>
       <w:r>
-        <w:t xml:space="preserve">I would like to thank the R stats and the Twitter psychology community,</w:t>
-      </w:r>
-      <w:r>
-        <w:t xml:space="preserve"> </w:t>
-      </w:r>
-      <w:r>
-        <w:t xml:space="preserve">from whom I have learned so much.</w:t>
+        <w:t xml:space="preserve">I would like to thank the R stats and the Twitter psychology</w:t>
+      </w:r>
+      <w:r>
+        <w:t xml:space="preserve"> </w:t>
+      </w:r>
+      <w:r>
+        <w:t xml:space="preserve">communities, from whom I have learned so much.</w:t>
       </w:r>
     </w:p>
     <w:p>
@@ -337,81 +337,73 @@
         <w:t xml:space="preserve"> </w:t>
       </w:r>
       <w:r>
-        <w:t xml:space="preserve">outcomes for children and young people (CYP).</w:t>
-      </w:r>
-    </w:p>
-    <w:p>
-      <w:pPr>
-        <w:pStyle w:val="BodyText"/>
-      </w:pPr>
-      <w:r>
-        <w:t xml:space="preserve">A mixed methodology was employed to explore what EPs believe are the key</w:t>
-      </w:r>
-      <w:r>
-        <w:t xml:space="preserve"> </w:t>
-      </w:r>
-      <w:r>
-        <w:t xml:space="preserve">features of consultation, what the barriers to effective consultation</w:t>
-      </w:r>
-      <w:r>
-        <w:t xml:space="preserve"> </w:t>
-      </w:r>
-      <w:r>
-        <w:t xml:space="preserve">are, what happens in a consultation for a CYP, and what combination of</w:t>
-      </w:r>
-      <w:r>
-        <w:t xml:space="preserve"> </w:t>
-      </w:r>
-      <w:r>
-        <w:t xml:space="preserve">features can be identified in consultations which lead to positive</w:t>
-      </w:r>
-      <w:r>
-        <w:t xml:space="preserve"> </w:t>
-      </w:r>
-      <w:r>
-        <w:t xml:space="preserve">changes for CYP. To explore EP views towards the effective features of</w:t>
-      </w:r>
-      <w:r>
-        <w:t xml:space="preserve"> </w:t>
-      </w:r>
-      <w:r>
-        <w:t xml:space="preserve">consultation, 30 EPs were interviewed. Observable features of</w:t>
-      </w:r>
-      <w:r>
-        <w:t xml:space="preserve"> </w:t>
-      </w:r>
-      <w:r>
-        <w:t xml:space="preserve">consultation were identified and tallied for six consultations. For</w:t>
-      </w:r>
-      <w:r>
-        <w:t xml:space="preserve"> </w:t>
-      </w:r>
-      <w:r>
-        <w:t xml:space="preserve">those consultations, goals were identified by participants and a</w:t>
-      </w:r>
-      <w:r>
-        <w:t xml:space="preserve"> </w:t>
-      </w:r>
-      <w:r>
-        <w:t xml:space="preserve">baseline rating was given for each goal using Target Monitoring</w:t>
-      </w:r>
-      <w:r>
-        <w:t xml:space="preserve"> </w:t>
-      </w:r>
-      <w:r>
-        <w:t xml:space="preserve">Evaluation (TME) forms. There were 10 goals identified across the six</w:t>
-      </w:r>
-      <w:r>
-        <w:t xml:space="preserve"> </w:t>
-      </w:r>
-      <w:r>
-        <w:t xml:space="preserve">consultations. Change for these goals was recorded through completing</w:t>
-      </w:r>
-      <w:r>
-        <w:t xml:space="preserve"> </w:t>
-      </w:r>
-      <w:r>
-        <w:t xml:space="preserve">the same form 6-8 weeks later, to allow analysis of which combination of</w:t>
+        <w:t xml:space="preserve">outcomes for children and young people (CYP). Mixed methods were</w:t>
+      </w:r>
+      <w:r>
+        <w:t xml:space="preserve"> </w:t>
+      </w:r>
+      <w:r>
+        <w:t xml:space="preserve">employed to explore what EPs believe are the key features of</w:t>
+      </w:r>
+      <w:r>
+        <w:t xml:space="preserve"> </w:t>
+      </w:r>
+      <w:r>
+        <w:t xml:space="preserve">consultation, what the barriers to effective consultation are, what</w:t>
+      </w:r>
+      <w:r>
+        <w:t xml:space="preserve"> </w:t>
+      </w:r>
+      <w:r>
+        <w:t xml:space="preserve">happens in a consultation for a CYP, and what combination of features</w:t>
+      </w:r>
+      <w:r>
+        <w:t xml:space="preserve"> </w:t>
+      </w:r>
+      <w:r>
+        <w:t xml:space="preserve">can be identified in consultations which lead to positive changes for</w:t>
+      </w:r>
+      <w:r>
+        <w:t xml:space="preserve"> </w:t>
+      </w:r>
+      <w:r>
+        <w:t xml:space="preserve">CYP. To explore EP views towards the effective features of consultation,</w:t>
+      </w:r>
+      <w:r>
+        <w:t xml:space="preserve"> </w:t>
+      </w:r>
+      <w:r>
+        <w:t xml:space="preserve">30 EPs were interviewed. Observable features of consultation were</w:t>
+      </w:r>
+      <w:r>
+        <w:t xml:space="preserve"> </w:t>
+      </w:r>
+      <w:r>
+        <w:t xml:space="preserve">tallied for six consultations. For those consultations, goals were</w:t>
+      </w:r>
+      <w:r>
+        <w:t xml:space="preserve"> </w:t>
+      </w:r>
+      <w:r>
+        <w:t xml:space="preserve">identified by participants and a baseline rating was given for each goal</w:t>
+      </w:r>
+      <w:r>
+        <w:t xml:space="preserve"> </w:t>
+      </w:r>
+      <w:r>
+        <w:t xml:space="preserve">using Target Monitoring Evaluation (TME) forms. There were 10 goals</w:t>
+      </w:r>
+      <w:r>
+        <w:t xml:space="preserve"> </w:t>
+      </w:r>
+      <w:r>
+        <w:t xml:space="preserve">identified. Change for these goals was recorded through completing the</w:t>
+      </w:r>
+      <w:r>
+        <w:t xml:space="preserve"> </w:t>
+      </w:r>
+      <w:r>
+        <w:t xml:space="preserve">same form 6-8 weeks later, to allow analysis of which combination of</w:t>
       </w:r>
       <w:r>
         <w:t xml:space="preserve"> </w:t>
@@ -429,21 +421,13 @@
         <w:t xml:space="preserve"> </w:t>
       </w:r>
       <w:r>
-        <w:t xml:space="preserve">(QCA).</w:t>
-      </w:r>
-    </w:p>
-    <w:p>
-      <w:pPr>
-        <w:pStyle w:val="BodyText"/>
-      </w:pPr>
-      <w:r>
-        <w:t xml:space="preserve">The most effective features of consultation, as identified by EPs,</w:t>
-      </w:r>
-      <w:r>
-        <w:t xml:space="preserve"> </w:t>
-      </w:r>
-      <w:r>
-        <w:t xml:space="preserve">included the expert knowledge EPs have, the collaborative nature of</w:t>
+        <w:t xml:space="preserve">(QCA). The most effective features of consultation, as identified by</w:t>
+      </w:r>
+      <w:r>
+        <w:t xml:space="preserve"> </w:t>
+      </w:r>
+      <w:r>
+        <w:t xml:space="preserve">EPs, included the expert knowledge EPs have, the collaborative nature of</w:t>
       </w:r>
       <w:r>
         <w:t xml:space="preserve"> </w:t>
@@ -467,15 +451,13 @@
         <w:t xml:space="preserve"> </w:t>
       </w:r>
       <w:r>
-        <w:t xml:space="preserve">dominated by gaining an understanding of the presenting problem.</w:t>
-      </w:r>
-    </w:p>
-    <w:p>
-      <w:pPr>
-        <w:pStyle w:val="BodyText"/>
-      </w:pPr>
-      <w:r>
-        <w:t xml:space="preserve">These results give clarity as to what the features of an effective</w:t>
+        <w:t xml:space="preserve">dominated by gaining an understanding of the presenting problem. These</w:t>
+      </w:r>
+      <w:r>
+        <w:t xml:space="preserve"> </w:t>
+      </w:r>
+      <w:r>
+        <w:t xml:space="preserve">results give clarity as to what the features of an effective</w:t>
       </w:r>
       <w:r>
         <w:t xml:space="preserve"> </w:t>
@@ -1495,40 +1477,40 @@
         <w:t xml:space="preserve"> </w:t>
       </w:r>
       <w:r>
-        <w:t xml:space="preserve">Bronfenbrenner (1981)</w:t>
-      </w:r>
-      <w:r>
-        <w:t xml:space="preserve">. There is an understanding of</w:t>
-      </w:r>
-      <w:r>
-        <w:t xml:space="preserve"> </w:t>
-      </w:r>
-      <w:r>
-        <w:t xml:space="preserve">the interactions between these layers and the need to consider a child</w:t>
-      </w:r>
-      <w:r>
-        <w:t xml:space="preserve"> </w:t>
-      </w:r>
-      <w:r>
-        <w:t xml:space="preserve">holistically. This support is provided by asking questions, analysing</w:t>
-      </w:r>
-      <w:r>
-        <w:t xml:space="preserve"> </w:t>
-      </w:r>
-      <w:r>
-        <w:t xml:space="preserve">presenting problems and helping others think differently, agreeing on</w:t>
-      </w:r>
-      <w:r>
-        <w:t xml:space="preserve"> </w:t>
-      </w:r>
-      <w:r>
-        <w:t xml:space="preserve">potential interventions, and then reflecting on the whole process so</w:t>
-      </w:r>
-      <w:r>
-        <w:t xml:space="preserve"> </w:t>
-      </w:r>
-      <w:r>
-        <w:t xml:space="preserve">progress can be made.</w:t>
+        <w:t xml:space="preserve">(Bronfenbrenner, 1995)</w:t>
+      </w:r>
+      <w:r>
+        <w:t xml:space="preserve">. There is an</w:t>
+      </w:r>
+      <w:r>
+        <w:t xml:space="preserve"> </w:t>
+      </w:r>
+      <w:r>
+        <w:t xml:space="preserve">understanding of the interactions between these layers and the need to</w:t>
+      </w:r>
+      <w:r>
+        <w:t xml:space="preserve"> </w:t>
+      </w:r>
+      <w:r>
+        <w:t xml:space="preserve">consider a child holistically. This support is provided by asking</w:t>
+      </w:r>
+      <w:r>
+        <w:t xml:space="preserve"> </w:t>
+      </w:r>
+      <w:r>
+        <w:t xml:space="preserve">questions, analysing presenting problems and helping others think</w:t>
+      </w:r>
+      <w:r>
+        <w:t xml:space="preserve"> </w:t>
+      </w:r>
+      <w:r>
+        <w:t xml:space="preserve">differently, agreeing on potential interventions, and then reflecting on</w:t>
+      </w:r>
+      <w:r>
+        <w:t xml:space="preserve"> </w:t>
+      </w:r>
+      <w:r>
+        <w:t xml:space="preserve">the whole process so progress can be made.</w:t>
       </w:r>
     </w:p>
     <w:bookmarkEnd w:id="27"/>
@@ -2205,22 +2187,22 @@
         <w:t xml:space="preserve"> </w:t>
       </w:r>
       <w:r>
-        <w:t xml:space="preserve">(Benn et al., 2008)</w:t>
-      </w:r>
-      <w:r>
-        <w:t xml:space="preserve">. The method chosen</w:t>
-      </w:r>
-      <w:r>
-        <w:t xml:space="preserve"> </w:t>
-      </w:r>
-      <w:r>
-        <w:t xml:space="preserve">for the qualitative arm of the research was interviews, as this is one</w:t>
-      </w:r>
-      <w:r>
-        <w:t xml:space="preserve"> </w:t>
-      </w:r>
-      <w:r>
-        <w:t xml:space="preserve">of the best tools to thoroughly explore the views of those who are most</w:t>
+        <w:t xml:space="preserve">Benn et al. (2008)</w:t>
+      </w:r>
+      <w:r>
+        <w:t xml:space="preserve">. The method chosen for</w:t>
+      </w:r>
+      <w:r>
+        <w:t xml:space="preserve"> </w:t>
+      </w:r>
+      <w:r>
+        <w:t xml:space="preserve">the qualitative arm of the research was interviews, as this is one of</w:t>
+      </w:r>
+      <w:r>
+        <w:t xml:space="preserve"> </w:t>
+      </w:r>
+      <w:r>
+        <w:t xml:space="preserve">the best tools to thoroughly explore the views of those who are most</w:t>
       </w:r>
       <w:r>
         <w:t xml:space="preserve"> </w:t>
@@ -2421,7 +2403,7 @@
         <w:t xml:space="preserve"> </w:t>
       </w:r>
       <w:r>
-        <w:t xml:space="preserve">quantitative results are then given. The initial observation are</w:t>
+        <w:t xml:space="preserve">quantitative results are then given. The initial observations are</w:t>
       </w:r>
       <w:r>
         <w:t xml:space="preserve"> </w:t>
@@ -2939,7 +2921,7 @@
         <w:t xml:space="preserve"> </w:t>
       </w:r>
       <w:r>
-        <w:t xml:space="preserve">assessment of CYP using cognitive assessments. However, other schools,</w:t>
+        <w:t xml:space="preserve">assessment of CYP using cognitive assessments. However, other schools</w:t>
       </w:r>
       <w:r>
         <w:t xml:space="preserve"> </w:t>
@@ -3201,7 +3183,7 @@
         <w:t xml:space="preserve"> </w:t>
       </w:r>
       <w:r>
-        <w:t xml:space="preserve">reporting these findings are roughly 15 years old. It is reasonable to</w:t>
+        <w:t xml:space="preserve">reporting these findings is roughly 15 years old. It is reasonable to</w:t>
       </w:r>
       <w:r>
         <w:t xml:space="preserve"> </w:t>
@@ -3699,7 +3681,7 @@
         <w:t xml:space="preserve"> </w:t>
       </w:r>
       <w:r>
-        <w:t xml:space="preserve">stakeholders allows comparison between the stakeholders’ expectations</w:t>
+        <w:t xml:space="preserve">stakeholders allowed comparison between the stakeholders’ expectations</w:t>
       </w:r>
       <w:r>
         <w:t xml:space="preserve"> </w:t>
@@ -5128,37 +5110,37 @@
         <w:t xml:space="preserve"> </w:t>
       </w:r>
       <w:r>
-        <w:t xml:space="preserve">work. This work was conducted in one EPS; therefore the generalisability</w:t>
-      </w:r>
-      <w:r>
-        <w:t xml:space="preserve"> </w:t>
-      </w:r>
-      <w:r>
-        <w:t xml:space="preserve">of the findings is limited. Given that TME is a quantitative assessment</w:t>
-      </w:r>
-      <w:r>
-        <w:t xml:space="preserve"> </w:t>
-      </w:r>
-      <w:r>
-        <w:t xml:space="preserve">of efficacy and the focus groups produced qualitative data, comparison</w:t>
-      </w:r>
-      <w:r>
-        <w:t xml:space="preserve"> </w:t>
-      </w:r>
-      <w:r>
-        <w:t xml:space="preserve">of efficacy between the two measures is difficult. As such, strong</w:t>
-      </w:r>
-      <w:r>
-        <w:t xml:space="preserve"> </w:t>
-      </w:r>
-      <w:r>
-        <w:t xml:space="preserve">conclusions about the validity of TME when assessing educational</w:t>
-      </w:r>
-      <w:r>
-        <w:t xml:space="preserve"> </w:t>
-      </w:r>
-      <w:r>
-        <w:t xml:space="preserve">psychology work cannot be drawn.</w:t>
+        <w:t xml:space="preserve">work. This work was conducted in one EPS; therefore, the</w:t>
+      </w:r>
+      <w:r>
+        <w:t xml:space="preserve"> </w:t>
+      </w:r>
+      <w:r>
+        <w:t xml:space="preserve">generalisability of the findings is limited. Given that TME is a</w:t>
+      </w:r>
+      <w:r>
+        <w:t xml:space="preserve"> </w:t>
+      </w:r>
+      <w:r>
+        <w:t xml:space="preserve">quantitative assessment of efficacy and the focus groups produced</w:t>
+      </w:r>
+      <w:r>
+        <w:t xml:space="preserve"> </w:t>
+      </w:r>
+      <w:r>
+        <w:t xml:space="preserve">qualitative data, direct comparison of efficacy between the two measures</w:t>
+      </w:r>
+      <w:r>
+        <w:t xml:space="preserve"> </w:t>
+      </w:r>
+      <w:r>
+        <w:t xml:space="preserve">is difficult. As such, strong conclusions about the validity of TME when</w:t>
+      </w:r>
+      <w:r>
+        <w:t xml:space="preserve"> </w:t>
+      </w:r>
+      <w:r>
+        <w:t xml:space="preserve">assessing educational psychology work cannot be drawn.</w:t>
       </w:r>
     </w:p>
     <w:p>
@@ -6107,7 +6089,7 @@
         <w:t xml:space="preserve"> </w:t>
       </w:r>
       <w:r>
-        <w:t xml:space="preserve">employed for the two arms of the research.</w:t>
+        <w:t xml:space="preserve">employed for the two arms of the research. Prior to participating, each participant gave informed consent. It was explained to them they could withdraw from the study at any point and their data would be destroyed. All the data from participants who consented would be stored anonymously on the Open Science Framework, an open source project which allows open collaboration between scientists by providing a platform to store and share data and materials.</w:t>
       </w:r>
     </w:p>
     <w:p>
@@ -6141,25 +6123,13 @@
         <w:pStyle w:val="BodyText"/>
       </w:pPr>
       <w:r>
-        <w:t xml:space="preserve">6 different consultations for 4 children were observed. These</w:t>
-      </w:r>
-      <w:r>
-        <w:t xml:space="preserve"> </w:t>
-      </w:r>
-      <w:r>
-        <w:t xml:space="preserve">consultations were led by 2 EPs. 1 was a joint home-school consultation,</w:t>
-      </w:r>
-      <w:r>
-        <w:t xml:space="preserve"> </w:t>
-      </w:r>
-      <w:r>
-        <w:t xml:space="preserve">2 were consultations with one parent, 1 was a consultation with two</w:t>
-      </w:r>
-      <w:r>
-        <w:t xml:space="preserve"> </w:t>
-      </w:r>
-      <w:r>
-        <w:t xml:space="preserve">parents, and 2 consultations involved the class teacher (see Appendix A</w:t>
+        <w:t xml:space="preserve">6 different consultations for 4 children were observed. The children were not present for any of these consultations These</w:t>
+      </w:r>
+      <w:r>
+        <w:t xml:space="preserve"> </w:t>
+      </w:r>
+      <w:r>
+        <w:t xml:space="preserve">consultations were led by 2 EPs. Child 1 had one joint home-school consultation. Child 2 had one parent consultation and one school consultation. Child 3 had one parent consultation. And child 4 had one school consultation followed by one parent consultation. See Appendix A</w:t>
       </w:r>
       <w:r>
         <w:t xml:space="preserve"> </w:t>
@@ -6171,7 +6141,7 @@
         <w:t xml:space="preserve"> </w:t>
       </w:r>
       <w:r>
-        <w:t xml:space="preserve">consultees and were for which children).</w:t>
+        <w:t xml:space="preserve">consultees and were for which children.</w:t>
       </w:r>
     </w:p>
     <w:bookmarkEnd w:id="42"/>
@@ -6742,19 +6712,66 @@
         <w:t xml:space="preserve"> </w:t>
       </w:r>
       <w:r>
-        <w:t xml:space="preserve">interactions. Models of consultation, such as Solution-focused and</w:t>
-      </w:r>
-      <w:r>
-        <w:t xml:space="preserve"> </w:t>
-      </w:r>
-      <w:r>
-        <w:t xml:space="preserve">problem-analysis, were broken down into their constituent observable</w:t>
-      </w:r>
-      <w:r>
-        <w:t xml:space="preserve"> </w:t>
-      </w:r>
-      <w:r>
-        <w:t xml:space="preserve">parts, such as exploring strengths and identifying exceptions. Commonly</w:t>
+        <w:t xml:space="preserve">interactions. Thus, features were defined as utterances by participants</w:t>
+      </w:r>
+      <w:r>
+        <w:t xml:space="preserve"> </w:t>
+      </w:r>
+      <w:r>
+        <w:t xml:space="preserve">within the consultation. This was done to minimise the amount of</w:t>
+      </w:r>
+      <w:r>
+        <w:t xml:space="preserve"> </w:t>
+      </w:r>
+      <w:r>
+        <w:t xml:space="preserve">inference the researcher had to use when deciding whether a category was</w:t>
+      </w:r>
+      <w:r>
+        <w:t xml:space="preserve"> </w:t>
+      </w:r>
+      <w:r>
+        <w:t xml:space="preserve">observed</w:t>
+      </w:r>
+      <w:r>
+        <w:t xml:space="preserve"> </w:t>
+      </w:r>
+      <w:r>
+        <w:t xml:space="preserve">(Croll, 1986)</w:t>
+      </w:r>
+      <w:r>
+        <w:t xml:space="preserve">.</w:t>
+      </w:r>
+    </w:p>
+    <w:p>
+      <w:pPr>
+        <w:pStyle w:val="BodyText"/>
+      </w:pPr>
+      <w:r>
+        <w:t xml:space="preserve">Models of consultation, such as Solution-focused and problem-analysis,</w:t>
+      </w:r>
+      <w:r>
+        <w:t xml:space="preserve"> </w:t>
+      </w:r>
+      <w:r>
+        <w:t xml:space="preserve">were broken down into their constituent observable parts, such as</w:t>
+      </w:r>
+      <w:r>
+        <w:t xml:space="preserve"> </w:t>
+      </w:r>
+      <w:r>
+        <w:t xml:space="preserve">exploring strengths and identifying exceptions. This was so the</w:t>
+      </w:r>
+      <w:r>
+        <w:t xml:space="preserve"> </w:t>
+      </w:r>
+      <w:r>
+        <w:t xml:space="preserve">categories were more fine- grained, and which specific features of the</w:t>
+      </w:r>
+      <w:r>
+        <w:t xml:space="preserve"> </w:t>
+      </w:r>
+      <w:r>
+        <w:t xml:space="preserve">models were used during consultations could be identified. Commonly</w:t>
       </w:r>
       <w:r>
         <w:t xml:space="preserve"> </w:t>
@@ -6877,104 +6894,6 @@
       </w:r>
       <w:r>
         <w:t xml:space="preserve">information.</w:t>
-      </w:r>
-    </w:p>
-    <w:p>
-      <w:pPr>
-        <w:pStyle w:val="BodyText"/>
-      </w:pPr>
-      <w:r>
-        <w:t xml:space="preserve">The categories are defined and operationalised prior to data collection</w:t>
-      </w:r>
-      <w:r>
-        <w:t xml:space="preserve"> </w:t>
-      </w:r>
-      <w:r>
-        <w:t xml:space="preserve">(Croll, 1986)</w:t>
-      </w:r>
-      <w:r>
-        <w:t xml:space="preserve">. They were derived from the</w:t>
-      </w:r>
-      <w:r>
-        <w:t xml:space="preserve"> </w:t>
-      </w:r>
-      <w:r>
-        <w:t xml:space="preserve">relevant literature and were mutually exclusive. This was to increase</w:t>
-      </w:r>
-      <w:r>
-        <w:t xml:space="preserve"> </w:t>
-      </w:r>
-      <w:r>
-        <w:t xml:space="preserve">the reliability as it reduces the chances of observations being coded</w:t>
-      </w:r>
-      <w:r>
-        <w:t xml:space="preserve"> </w:t>
-      </w:r>
-      <w:r>
-        <w:t xml:space="preserve">differently according to the interpretation of an observer. To further</w:t>
-      </w:r>
-      <w:r>
-        <w:t xml:space="preserve"> </w:t>
-      </w:r>
-      <w:r>
-        <w:t xml:space="preserve">reduce risks to reliability, the categories were limited to what was</w:t>
-      </w:r>
-      <w:r>
-        <w:t xml:space="preserve"> </w:t>
-      </w:r>
-      <w:r>
-        <w:t xml:space="preserve">explicitly said. Thus, features were defined as utterances by</w:t>
-      </w:r>
-      <w:r>
-        <w:t xml:space="preserve"> </w:t>
-      </w:r>
-      <w:r>
-        <w:t xml:space="preserve">participants within the consultation. This was done to minimise the</w:t>
-      </w:r>
-      <w:r>
-        <w:t xml:space="preserve"> </w:t>
-      </w:r>
-      <w:r>
-        <w:t xml:space="preserve">amount of inference the researcher had to use when deciding whether a</w:t>
-      </w:r>
-      <w:r>
-        <w:t xml:space="preserve"> </w:t>
-      </w:r>
-      <w:r>
-        <w:t xml:space="preserve">category was observed</w:t>
-      </w:r>
-      <w:r>
-        <w:t xml:space="preserve"> </w:t>
-      </w:r>
-      <w:r>
-        <w:t xml:space="preserve">(Croll, 1986)</w:t>
-      </w:r>
-      <w:r>
-        <w:t xml:space="preserve">. Models</w:t>
-      </w:r>
-      <w:r>
-        <w:t xml:space="preserve"> </w:t>
-      </w:r>
-      <w:r>
-        <w:t xml:space="preserve">of consultation, such as Solution-focused, were broken down into their</w:t>
-      </w:r>
-      <w:r>
-        <w:t xml:space="preserve"> </w:t>
-      </w:r>
-      <w:r>
-        <w:t xml:space="preserve">constituent observable parts, such as exploring strengths and</w:t>
-      </w:r>
-      <w:r>
-        <w:t xml:space="preserve"> </w:t>
-      </w:r>
-      <w:r>
-        <w:t xml:space="preserve">identifying exceptions, so the categories were more fine-grained, and</w:t>
-      </w:r>
-      <w:r>
-        <w:t xml:space="preserve"> </w:t>
-      </w:r>
-      <w:r>
-        <w:t xml:space="preserve">which specific features of the models were used during consultations.</w:t>
       </w:r>
     </w:p>
     <w:bookmarkEnd w:id="45"/>
@@ -7010,7 +6929,7 @@
         <w:t xml:space="preserve"> </w:t>
       </w:r>
       <w:r>
-        <w:t xml:space="preserve">Realistic and Time-bound) for the child related to any area of</w:t>
+        <w:t xml:space="preserve">Realistic and Time-bound) targets for the child related to any area of</w:t>
       </w:r>
       <w:r>
         <w:t xml:space="preserve"> </w:t>
@@ -7747,43 +7666,43 @@
         <w:t xml:space="preserve"> </w:t>
       </w:r>
       <w:r>
-        <w:t xml:space="preserve">regards to the core features of consultation, the barriers to effective</w:t>
-      </w:r>
-      <w:r>
-        <w:t xml:space="preserve"> </w:t>
-      </w:r>
-      <w:r>
-        <w:t xml:space="preserve">consultation, how their consultation work has changed in response to the</w:t>
-      </w:r>
-      <w:r>
-        <w:t xml:space="preserve"> </w:t>
-      </w:r>
-      <w:r>
-        <w:t xml:space="preserve">lockdown, and the advantages and disadvantages of this new way of</w:t>
-      </w:r>
-      <w:r>
-        <w:t xml:space="preserve"> </w:t>
-      </w:r>
-      <w:r>
-        <w:t xml:space="preserve">working. Participants were interviewed using a mixture of phone and</w:t>
-      </w:r>
-      <w:r>
-        <w:t xml:space="preserve"> </w:t>
-      </w:r>
-      <w:r>
-        <w:t xml:space="preserve">video call technology. Data collection took place between 31/03/2020 and</w:t>
-      </w:r>
-      <w:r>
-        <w:t xml:space="preserve"> </w:t>
-      </w:r>
-      <w:r>
-        <w:t xml:space="preserve">28/05/2020. All interviews were recorded with an Honor 10 lite phone and</w:t>
-      </w:r>
-      <w:r>
-        <w:t xml:space="preserve"> </w:t>
-      </w:r>
-      <w:r>
-        <w:t xml:space="preserve">an anonymous transcript made.</w:t>
+        <w:t xml:space="preserve">regards to the core features of consultation, the features of an</w:t>
+      </w:r>
+      <w:r>
+        <w:t xml:space="preserve"> </w:t>
+      </w:r>
+      <w:r>
+        <w:t xml:space="preserve">effective consultation, the barriers to effective consultation, and what</w:t>
+      </w:r>
+      <w:r>
+        <w:t xml:space="preserve"> </w:t>
+      </w:r>
+      <w:r>
+        <w:t xml:space="preserve">is the unique contribution of consultation. Participants were</w:t>
+      </w:r>
+      <w:r>
+        <w:t xml:space="preserve"> </w:t>
+      </w:r>
+      <w:r>
+        <w:t xml:space="preserve">interviewed using a mixture of phone and video call technology. Data</w:t>
+      </w:r>
+      <w:r>
+        <w:t xml:space="preserve"> </w:t>
+      </w:r>
+      <w:r>
+        <w:t xml:space="preserve">collection took place between 31/03/2020 and 28/05/2020. All interviews</w:t>
+      </w:r>
+      <w:r>
+        <w:t xml:space="preserve"> </w:t>
+      </w:r>
+      <w:r>
+        <w:t xml:space="preserve">were recorded with an Honor 10 lite phone, and an anonymous transcript</w:t>
+      </w:r>
+      <w:r>
+        <w:t xml:space="preserve"> </w:t>
+      </w:r>
+      <w:r>
+        <w:t xml:space="preserve">made.</w:t>
       </w:r>
     </w:p>
     <w:bookmarkEnd w:id="49"/>
@@ -8162,7 +8081,7 @@
         <w:t xml:space="preserve">“</w:t>
       </w:r>
       <w:r>
-        <w:t xml:space="preserve">features</w:t>
+        <w:t xml:space="preserve">components</w:t>
       </w:r>
       <w:r>
         <w:t xml:space="preserve">”</w:t>
@@ -8225,7 +8144,7 @@
         <w:t xml:space="preserve"> </w:t>
       </w:r>
       <w:r>
-        <w:t xml:space="preserve">previously recorded consultation was analysed for feature using the</w:t>
+        <w:t xml:space="preserve">previously recorded consultation was analysed for features using the</w:t>
       </w:r>
       <w:r>
         <w:t xml:space="preserve"> </w:t>
@@ -8237,7 +8156,7 @@
         <w:t xml:space="preserve"> </w:t>
       </w:r>
       <w:r>
-        <w:t xml:space="preserve">the transcript for feature of consultations in their relative order.</w:t>
+        <w:t xml:space="preserve">the transcript for features of consultations in their relative order.</w:t>
       </w:r>
       <w:r>
         <w:t xml:space="preserve"> </w:t>
@@ -10894,7 +10813,7 @@
                     </pic:cNvPicPr>
                   </pic:nvPicPr>
                   <pic:blipFill>
-                    <a:blip r:embed="rId401"/>
+                    <a:blip r:embed="rId389"/>
                     <a:srcRect/>
                     <a:stretch>
                       <a:fillRect/>
@@ -10925,7 +10844,7 @@
         <w:rPr/>
         <w:t xml:space="preserve">Figure </w:t>
       </w:r>
-      <w:bookmarkStart w:id="0dfcc7a0-34e5-4439-8aab-51bd3de9fabc" w:name="Tmap"/>
+      <w:bookmarkStart w:id="7f10714b-f4fd-42a7-ae5f-d7ff72cbea34" w:name="Tmap"/>
       <w:r xmlns:w="http://schemas.openxmlformats.org/wordprocessingml/2006/main" xmlns:wp="http://schemas.openxmlformats.org/drawingml/2006/wordprocessingDrawing" xmlns:r="http://schemas.openxmlformats.org/officeDocument/2006/relationships" xmlns:w14="http://schemas.microsoft.com/office/word/2010/wordml">
         <w:rPr/>
         <w:fldChar w:fldCharType="begin" w:dirty="true"/>
@@ -10938,7 +10857,7 @@
         <w:rPr/>
         <w:fldChar w:fldCharType="end" w:dirty="true"/>
       </w:r>
-      <w:bookmarkEnd w:id="0dfcc7a0-34e5-4439-8aab-51bd3de9fabc"/>
+      <w:bookmarkEnd w:id="7f10714b-f4fd-42a7-ae5f-d7ff72cbea34"/>
       <w:r>
         <w:rPr/>
         <w:t xml:space="preserve">: </w:t>
@@ -25536,9 +25455,6 @@
         <w:t xml:space="preserve">C:</w:t>
       </w:r>
       <w:r>
-        <w:t xml:space="preserve">7F1R</w:t>
-      </w:r>
-      <w:r>
         <w:t xml:space="preserve">_packages</w:t>
       </w:r>
     </w:p>
@@ -25550,7 +25466,7 @@
         <w:rPr/>
         <w:t xml:space="preserve">Table </w:t>
       </w:r>
-      <w:bookmarkStart w:id="2b31be0f-7761-4610-b179-2583c271d38a" w:name="Features"/>
+      <w:bookmarkStart w:id="6a9cc58a-4e18-404d-aba4-c78eec2cd465" w:name="Features"/>
       <w:r xmlns:w="http://schemas.openxmlformats.org/wordprocessingml/2006/main" xmlns:wp="http://schemas.openxmlformats.org/drawingml/2006/wordprocessingDrawing" xmlns:r="http://schemas.openxmlformats.org/officeDocument/2006/relationships" xmlns:w14="http://schemas.microsoft.com/office/word/2010/wordml">
         <w:rPr/>
         <w:fldChar w:fldCharType="begin" w:dirty="true"/>
@@ -25563,7 +25479,7 @@
         <w:rPr/>
         <w:fldChar w:fldCharType="end" w:dirty="true"/>
       </w:r>
-      <w:bookmarkEnd w:id="2b31be0f-7761-4610-b179-2583c271d38a"/>
+      <w:bookmarkEnd w:id="6a9cc58a-4e18-404d-aba4-c78eec2cd465"/>
       <w:r>
         <w:rPr/>
         <w:t xml:space="preserve">: </w:t>
@@ -27905,7 +27821,7 @@
         <w:rPr/>
         <w:t xml:space="preserve">Table </w:t>
       </w:r>
-      <w:bookmarkStart w:id="00351066-0e70-4bec-9a6c-a8e0cb1623ba" w:name="TME"/>
+      <w:bookmarkStart w:id="f9550199-9a6d-4c9a-b3ec-41d1e21dac76" w:name="TME"/>
       <w:r xmlns:w="http://schemas.openxmlformats.org/wordprocessingml/2006/main" xmlns:wp="http://schemas.openxmlformats.org/drawingml/2006/wordprocessingDrawing" xmlns:r="http://schemas.openxmlformats.org/officeDocument/2006/relationships" xmlns:w14="http://schemas.microsoft.com/office/word/2010/wordml">
         <w:rPr/>
         <w:fldChar w:fldCharType="begin" w:dirty="true"/>
@@ -27918,7 +27834,7 @@
         <w:rPr/>
         <w:fldChar w:fldCharType="end" w:dirty="true"/>
       </w:r>
-      <w:bookmarkEnd w:id="00351066-0e70-4bec-9a6c-a8e0cb1623ba"/>
+      <w:bookmarkEnd w:id="f9550199-9a6d-4c9a-b3ec-41d1e21dac76"/>
       <w:r>
         <w:rPr/>
         <w:t xml:space="preserve">: </w:t>
@@ -29038,7 +28954,7 @@
         <w:rPr/>
         <w:t xml:space="preserve">Table </w:t>
       </w:r>
-      <w:bookmarkStart w:id="1fb67229-6439-47a1-868e-0b4ae98b5984" w:name="Ct"/>
+      <w:bookmarkStart w:id="537c450d-0149-4444-abe2-7e4dcee963a7" w:name="Ct"/>
       <w:r xmlns:w="http://schemas.openxmlformats.org/wordprocessingml/2006/main" xmlns:wp="http://schemas.openxmlformats.org/drawingml/2006/wordprocessingDrawing" xmlns:r="http://schemas.openxmlformats.org/officeDocument/2006/relationships" xmlns:w14="http://schemas.microsoft.com/office/word/2010/wordml">
         <w:rPr/>
         <w:fldChar w:fldCharType="begin" w:dirty="true"/>
@@ -29051,7 +28967,7 @@
         <w:rPr/>
         <w:fldChar w:fldCharType="end" w:dirty="true"/>
       </w:r>
-      <w:bookmarkEnd w:id="1fb67229-6439-47a1-868e-0b4ae98b5984"/>
+      <w:bookmarkEnd w:id="537c450d-0149-4444-abe2-7e4dcee963a7"/>
       <w:r>
         <w:rPr/>
         <w:t xml:space="preserve">: </w:t>
@@ -30666,67 +30582,67 @@
         <w:t xml:space="preserve"> </w:t>
       </w:r>
       <w:r>
-        <w:t xml:space="preserve">of the EP using expert knowledge, the absence of summarisingS the</w:t>
-      </w:r>
-      <w:r>
-        <w:t xml:space="preserve"> </w:t>
-      </w:r>
-      <w:r>
-        <w:t xml:space="preserve">presence of Understanding the presenting problem, the absence of</w:t>
-      </w:r>
-      <w:r>
-        <w:t xml:space="preserve"> </w:t>
-      </w:r>
-      <w:r>
-        <w:t xml:space="preserve">Everyone’s contributions valued, the presence of Discussing what already</w:t>
-      </w:r>
-      <w:r>
-        <w:t xml:space="preserve"> </w:t>
-      </w:r>
-      <w:r>
-        <w:t xml:space="preserve">works, the absence of CYP strengths, the absence of Suggesting</w:t>
-      </w:r>
-      <w:r>
-        <w:t xml:space="preserve"> </w:t>
-      </w:r>
-      <w:r>
-        <w:t xml:space="preserve">solutions, and the presence of Information gathering. This corresponded</w:t>
-      </w:r>
-      <w:r>
-        <w:t xml:space="preserve"> </w:t>
-      </w:r>
-      <w:r>
-        <w:t xml:space="preserve">to the teacher consultation for child 4. This suggests that the EP</w:t>
-      </w:r>
-      <w:r>
-        <w:t xml:space="preserve"> </w:t>
-      </w:r>
-      <w:r>
-        <w:t xml:space="preserve">establishing the consultation plan at the beginning of the consultation</w:t>
-      </w:r>
-      <w:r>
-        <w:t xml:space="preserve"> </w:t>
-      </w:r>
-      <w:r>
-        <w:t xml:space="preserve">is important for helping bring about positive change for the CYP. During</w:t>
-      </w:r>
-      <w:r>
-        <w:t xml:space="preserve"> </w:t>
-      </w:r>
-      <w:r>
-        <w:t xml:space="preserve">the consultation, exploration of the presenting problem and what is</w:t>
-      </w:r>
-      <w:r>
-        <w:t xml:space="preserve"> </w:t>
-      </w:r>
-      <w:r>
-        <w:t xml:space="preserve">already working for the CYP, as well as the EP gathering more</w:t>
-      </w:r>
-      <w:r>
-        <w:t xml:space="preserve"> </w:t>
-      </w:r>
-      <w:r>
-        <w:t xml:space="preserve">information about a range of topics, is sufficient for change to be</w:t>
+        <w:t xml:space="preserve">of the EP using expert knowledge, the absence of summarising what has</w:t>
+      </w:r>
+      <w:r>
+        <w:t xml:space="preserve"> </w:t>
+      </w:r>
+      <w:r>
+        <w:t xml:space="preserve">previously been said, the presence of Understanding the presenting</w:t>
+      </w:r>
+      <w:r>
+        <w:t xml:space="preserve"> </w:t>
+      </w:r>
+      <w:r>
+        <w:t xml:space="preserve">problem, the absence of Everyone’s contributions valued, the presence of</w:t>
+      </w:r>
+      <w:r>
+        <w:t xml:space="preserve"> </w:t>
+      </w:r>
+      <w:r>
+        <w:t xml:space="preserve">Discussing what already works, the absence of CYP strengths, the absence</w:t>
+      </w:r>
+      <w:r>
+        <w:t xml:space="preserve"> </w:t>
+      </w:r>
+      <w:r>
+        <w:t xml:space="preserve">of Suggesting solutions, and the presence of Information gathering. This</w:t>
+      </w:r>
+      <w:r>
+        <w:t xml:space="preserve"> </w:t>
+      </w:r>
+      <w:r>
+        <w:t xml:space="preserve">corresponded to the teacher consultation for child 4. This suggests that</w:t>
+      </w:r>
+      <w:r>
+        <w:t xml:space="preserve"> </w:t>
+      </w:r>
+      <w:r>
+        <w:t xml:space="preserve">the EP establishing the consultation plan at the beginning of the</w:t>
+      </w:r>
+      <w:r>
+        <w:t xml:space="preserve"> </w:t>
+      </w:r>
+      <w:r>
+        <w:t xml:space="preserve">consultation is important for helping bring about positive change for</w:t>
+      </w:r>
+      <w:r>
+        <w:t xml:space="preserve"> </w:t>
+      </w:r>
+      <w:r>
+        <w:t xml:space="preserve">the CYP. During the consultation, exploration of the presenting problem</w:t>
+      </w:r>
+      <w:r>
+        <w:t xml:space="preserve"> </w:t>
+      </w:r>
+      <w:r>
+        <w:t xml:space="preserve">and what is already working for the CYP, as well as the EP gathering</w:t>
+      </w:r>
+      <w:r>
+        <w:t xml:space="preserve"> </w:t>
+      </w:r>
+      <w:r>
+        <w:t xml:space="preserve">more information about a range of topics, is sufficient for change to be</w:t>
       </w:r>
       <w:r>
         <w:t xml:space="preserve"> </w:t>
@@ -30943,7 +30859,7 @@
         <w:rPr/>
         <w:t xml:space="preserve">Table </w:t>
       </w:r>
-      <w:bookmarkStart w:id="87f8f51a-f313-43e6-9e72-6f8686b5a58b" w:name="Tt"/>
+      <w:bookmarkStart w:id="157d5794-348a-49c6-a398-270639fe2ec9" w:name="Tt"/>
       <w:r xmlns:w="http://schemas.openxmlformats.org/wordprocessingml/2006/main" xmlns:wp="http://schemas.openxmlformats.org/drawingml/2006/wordprocessingDrawing" xmlns:r="http://schemas.openxmlformats.org/officeDocument/2006/relationships" xmlns:w14="http://schemas.microsoft.com/office/word/2010/wordml">
         <w:rPr/>
         <w:fldChar w:fldCharType="begin" w:dirty="true"/>
@@ -30956,7 +30872,7 @@
         <w:rPr/>
         <w:fldChar w:fldCharType="end" w:dirty="true"/>
       </w:r>
-      <w:bookmarkEnd w:id="87f8f51a-f313-43e6-9e72-6f8686b5a58b"/>
+      <w:bookmarkEnd w:id="157d5794-348a-49c6-a398-270639fe2ec9"/>
       <w:r>
         <w:rPr/>
         <w:t xml:space="preserve">: </w:t>
@@ -32257,7 +32173,7 @@
         <w:t xml:space="preserve"> </w:t>
       </w:r>
       <w:r>
-        <w:t xml:space="preserve">EPs beliefs about effective consultation.</w:t>
+        <w:t xml:space="preserve">EP’s beliefs about effective consultation.</w:t>
       </w:r>
     </w:p>
     <w:bookmarkStart w:id="137" w:name="buy-in-1"/>
@@ -32316,7 +32232,7 @@
         <w:t xml:space="preserve"> </w:t>
       </w:r>
       <w:r>
-        <w:t xml:space="preserve">it is unlikely the situation would improve for the CYP and it is even</w:t>
+        <w:t xml:space="preserve">it is unlikely the situation would improve for the CYP, and it is even</w:t>
       </w:r>
       <w:r>
         <w:t xml:space="preserve"> </w:t>
@@ -32807,7 +32723,7 @@
         <w:t xml:space="preserve"> </w:t>
       </w:r>
       <w:r>
-        <w:t xml:space="preserve">exceptions. Other examples included using person-centred processes</w:t>
+        <w:t xml:space="preserve">exceptions. Other examples included using person-centred processes such</w:t>
       </w:r>
       <w:r>
         <w:t xml:space="preserve"> </w:t>
@@ -32912,7 +32828,10 @@
         <w:t xml:space="preserve"> </w:t>
       </w:r>
       <w:r>
-        <w:t xml:space="preserve">[newmanQualitativeMetasynthesisConsultation2017].</w:t>
+        <w:t xml:space="preserve">(Newman et al., 2017)</w:t>
+      </w:r>
+      <w:r>
+        <w:t xml:space="preserve">.</w:t>
       </w:r>
     </w:p>
     <w:p>
@@ -33069,7 +32988,7 @@
         <w:t xml:space="preserve"> </w:t>
       </w:r>
       <w:r>
-        <w:t xml:space="preserve">practices, interviewees believed your consultations were more likely to</w:t>
+        <w:t xml:space="preserve">practices, interviewees believed one consultations were more likely to</w:t>
       </w:r>
       <w:r>
         <w:t xml:space="preserve"> </w:t>
@@ -33305,19 +33224,19 @@
         <w:t xml:space="preserve"> </w:t>
       </w:r>
       <w:r>
-        <w:t xml:space="preserve">to fully provide this. The EP must therefore make a decision: to</w:t>
-      </w:r>
-      <w:r>
-        <w:t xml:space="preserve"> </w:t>
-      </w:r>
-      <w:r>
-        <w:t xml:space="preserve">prematurely move the discussion to discussion of potential solutions or</w:t>
-      </w:r>
-      <w:r>
-        <w:t xml:space="preserve"> </w:t>
-      </w:r>
-      <w:r>
-        <w:t xml:space="preserve">forego said discussion in favour of emotionally supporting the</w:t>
+        <w:t xml:space="preserve">to fully provide this. The EP must therefore make a decision to either</w:t>
+      </w:r>
+      <w:r>
+        <w:t xml:space="preserve"> </w:t>
+      </w:r>
+      <w:r>
+        <w:t xml:space="preserve">prematurely move the consultation to discussion of potential solutions</w:t>
+      </w:r>
+      <w:r>
+        <w:t xml:space="preserve"> </w:t>
+      </w:r>
+      <w:r>
+        <w:t xml:space="preserve">or forego said discussion in favour of emotionally supporting the</w:t>
       </w:r>
       <w:r>
         <w:t xml:space="preserve"> </w:t>
@@ -33404,25 +33323,25 @@
         <w:t xml:space="preserve"> </w:t>
       </w:r>
       <w:r>
-        <w:t xml:space="preserve">knowledge about the school system isn’t a feature of consultation but is</w:t>
-      </w:r>
-      <w:r>
-        <w:t xml:space="preserve"> </w:t>
-      </w:r>
-      <w:r>
-        <w:t xml:space="preserve">a prerequisite for consultation or an example of background knowledge,</w:t>
-      </w:r>
-      <w:r>
-        <w:t xml:space="preserve"> </w:t>
-      </w:r>
-      <w:r>
-        <w:t xml:space="preserve">rather than an explicit feature. However, it reveals another disparity</w:t>
-      </w:r>
-      <w:r>
-        <w:t xml:space="preserve"> </w:t>
-      </w:r>
-      <w:r>
-        <w:t xml:space="preserve">between how EPs view consultation and the academic literature.</w:t>
+        <w:t xml:space="preserve">knowledge about the school system is not a feature of consultation but</w:t>
+      </w:r>
+      <w:r>
+        <w:t xml:space="preserve"> </w:t>
+      </w:r>
+      <w:r>
+        <w:t xml:space="preserve">is a prerequisite for consultation or an example of background</w:t>
+      </w:r>
+      <w:r>
+        <w:t xml:space="preserve"> </w:t>
+      </w:r>
+      <w:r>
+        <w:t xml:space="preserve">knowledge, rather than an explicit feature. However, it reveals another</w:t>
+      </w:r>
+      <w:r>
+        <w:t xml:space="preserve"> </w:t>
+      </w:r>
+      <w:r>
+        <w:t xml:space="preserve">disparity between how EPs view consultation and the academic literature.</w:t>
       </w:r>
     </w:p>
     <w:p>
@@ -33478,13 +33397,13 @@
         <w:t xml:space="preserve"> </w:t>
       </w:r>
       <w:r>
-        <w:t xml:space="preserve">reflect the more theoretical or idealised approach various academic</w:t>
-      </w:r>
-      <w:r>
-        <w:t xml:space="preserve"> </w:t>
-      </w:r>
-      <w:r>
-        <w:t xml:space="preserve">studies approach the issue.</w:t>
+        <w:t xml:space="preserve">reflect the more theoretical or idealised standpoint that various</w:t>
+      </w:r>
+      <w:r>
+        <w:t xml:space="preserve"> </w:t>
+      </w:r>
+      <w:r>
+        <w:t xml:space="preserve">academic studies approach the issue from.</w:t>
       </w:r>
     </w:p>
     <w:bookmarkEnd w:id="140"/>
@@ -33930,7 +33849,7 @@
         <w:t xml:space="preserve"> </w:t>
       </w:r>
       <w:r>
-        <w:t xml:space="preserve">consultation is also reduced if you are trying to elucidate a situation</w:t>
+        <w:t xml:space="preserve">consultation is also reduced if one is trying to elucidate a situation</w:t>
       </w:r>
       <w:r>
         <w:t xml:space="preserve"> </w:t>
@@ -34143,25 +34062,19 @@
         <w:t xml:space="preserve"> </w:t>
       </w:r>
       <w:r>
-        <w:t xml:space="preserve">and runs was cited as a significant potential barrier for effective</w:t>
-      </w:r>
-      <w:r>
-        <w:t xml:space="preserve"> </w:t>
-      </w:r>
-      <w:r>
-        <w:t xml:space="preserve">consultation. Because schools buy EP time, they may believe they have</w:t>
-      </w:r>
-      <w:r>
-        <w:t xml:space="preserve"> </w:t>
-      </w:r>
-      <w:r>
-        <w:t xml:space="preserve">greater control over the nature of the work they are commissioning as</w:t>
-      </w:r>
-      <w:r>
-        <w:t xml:space="preserve"> </w:t>
-      </w:r>
-      <w:r>
-        <w:t xml:space="preserve">customers</w:t>
+        <w:t xml:space="preserve">was cited as a significant potential barrier for effective consultation.</w:t>
+      </w:r>
+      <w:r>
+        <w:t xml:space="preserve"> </w:t>
+      </w:r>
+      <w:r>
+        <w:t xml:space="preserve">Because schools buy EP time, they may believe they have greater control</w:t>
+      </w:r>
+      <w:r>
+        <w:t xml:space="preserve"> </w:t>
+      </w:r>
+      <w:r>
+        <w:t xml:space="preserve">over the nature of the work they are commissioning as customers</w:t>
       </w:r>
       <w:r>
         <w:t xml:space="preserve"> </w:t>
@@ -34170,25 +34083,25 @@
         <w:t xml:space="preserve">(Lee &amp; Woods, 2017)</w:t>
       </w:r>
       <w:r>
-        <w:t xml:space="preserve">. This arguably constitutes</w:t>
-      </w:r>
-      <w:r>
-        <w:t xml:space="preserve"> </w:t>
-      </w:r>
-      <w:r>
-        <w:t xml:space="preserve">a form of school knowledge, as an awareness of the school’s values and</w:t>
-      </w:r>
-      <w:r>
-        <w:t xml:space="preserve"> </w:t>
-      </w:r>
-      <w:r>
-        <w:t xml:space="preserve">how it understands EP work impacts on the efficacy of consultation. If a</w:t>
-      </w:r>
-      <w:r>
-        <w:t xml:space="preserve"> </w:t>
-      </w:r>
-      <w:r>
-        <w:t xml:space="preserve">school does not value consultation, then they are less likely to provide</w:t>
+        <w:t xml:space="preserve">. This arguably constitutes a form of</w:t>
+      </w:r>
+      <w:r>
+        <w:t xml:space="preserve"> </w:t>
+      </w:r>
+      <w:r>
+        <w:t xml:space="preserve">school knowledge, as an awareness of the school’s values and how it</w:t>
+      </w:r>
+      <w:r>
+        <w:t xml:space="preserve"> </w:t>
+      </w:r>
+      <w:r>
+        <w:t xml:space="preserve">understands EP work impacts on the efficacy of consultation. If a school</w:t>
+      </w:r>
+      <w:r>
+        <w:t xml:space="preserve"> </w:t>
+      </w:r>
+      <w:r>
+        <w:t xml:space="preserve">does not value consultation, then they are less likely to provide</w:t>
       </w:r>
       <w:r>
         <w:t xml:space="preserve"> </w:t>
@@ -34435,25 +34348,31 @@
         <w:t xml:space="preserve"> </w:t>
       </w:r>
       <w:r>
-        <w:t xml:space="preserve">encouraging engagement, and Rapport was the fact it engendered Consultee</w:t>
-      </w:r>
-      <w:r>
-        <w:t xml:space="preserve"> </w:t>
-      </w:r>
-      <w:r>
-        <w:t xml:space="preserve">ownership of the situation. By making the consultation Collaborative, by</w:t>
-      </w:r>
-      <w:r>
-        <w:t xml:space="preserve"> </w:t>
-      </w:r>
-      <w:r>
-        <w:t xml:space="preserve">Empowering consultees, those involved feel better equipped to support</w:t>
-      </w:r>
-      <w:r>
-        <w:t xml:space="preserve"> </w:t>
-      </w:r>
-      <w:r>
-        <w:t xml:space="preserve">the CYP and more motivated to implement recommendations</w:t>
+        <w:t xml:space="preserve">encouraging engagement, and Rapport effective was the fact it engendered</w:t>
+      </w:r>
+      <w:r>
+        <w:t xml:space="preserve"> </w:t>
+      </w:r>
+      <w:r>
+        <w:t xml:space="preserve">Consultee ownership of the situation. By making the consultation</w:t>
+      </w:r>
+      <w:r>
+        <w:t xml:space="preserve"> </w:t>
+      </w:r>
+      <w:r>
+        <w:t xml:space="preserve">Collaborative, by Empowering consultees, those involved feel better</w:t>
+      </w:r>
+      <w:r>
+        <w:t xml:space="preserve"> </w:t>
+      </w:r>
+      <w:r>
+        <w:t xml:space="preserve">equipped to support the CYP and more motivated to implement</w:t>
+      </w:r>
+      <w:r>
+        <w:t xml:space="preserve"> </w:t>
+      </w:r>
+      <w:r>
+        <w:t xml:space="preserve">recommendations</w:t>
       </w:r>
       <w:r>
         <w:t xml:space="preserve"> </w:t>
@@ -34621,7 +34540,7 @@
         <w:t xml:space="preserve"> </w:t>
       </w:r>
       <w:r>
-        <w:t xml:space="preserve">is realistic. By listening to the consultees and valuing their opinions,</w:t>
+        <w:t xml:space="preserve">is Realistic. By listening to the consultees and valuing their opinions,</w:t>
       </w:r>
       <w:r>
         <w:t xml:space="preserve"> </w:t>
@@ -34720,19 +34639,37 @@
         <w:t xml:space="preserve"> </w:t>
       </w:r>
       <w:r>
-        <w:t xml:space="preserve">school and CYP most are actively involved. Whilst this seems an</w:t>
-      </w:r>
-      <w:r>
-        <w:t xml:space="preserve"> </w:t>
-      </w:r>
-      <w:r>
-        <w:t xml:space="preserve">important feature, only a small number of interviewees explicitly</w:t>
-      </w:r>
-      <w:r>
-        <w:t xml:space="preserve"> </w:t>
-      </w:r>
-      <w:r>
-        <w:t xml:space="preserve">mentioned this as a valuable mechanism for effective consultations.</w:t>
+        <w:t xml:space="preserve">school and CYP most are actively involved. Whilst there is theoretical</w:t>
+      </w:r>
+      <w:r>
+        <w:t xml:space="preserve"> </w:t>
+      </w:r>
+      <w:r>
+        <w:t xml:space="preserve">evidence to suggest this an important feature, only a small number of</w:t>
+      </w:r>
+      <w:r>
+        <w:t xml:space="preserve"> </w:t>
+      </w:r>
+      <w:r>
+        <w:t xml:space="preserve">interviewees explicitly mentioned this as a valuable mechanism for</w:t>
+      </w:r>
+      <w:r>
+        <w:t xml:space="preserve"> </w:t>
+      </w:r>
+      <w:r>
+        <w:t xml:space="preserve">effective consultations. This reveals another instance of the disparity</w:t>
+      </w:r>
+      <w:r>
+        <w:t xml:space="preserve"> </w:t>
+      </w:r>
+      <w:r>
+        <w:t xml:space="preserve">between what the academic literature highlights as important and what</w:t>
+      </w:r>
+      <w:r>
+        <w:t xml:space="preserve"> </w:t>
+      </w:r>
+      <w:r>
+        <w:t xml:space="preserve">practicing EPs believe is important.</w:t>
       </w:r>
     </w:p>
     <w:bookmarkEnd w:id="145"/>
@@ -34867,109 +34804,109 @@
         <w:t xml:space="preserve"> </w:t>
       </w:r>
       <w:r>
-        <w:t xml:space="preserve">may represent a gap between what EPs say is important and what they</w:t>
-      </w:r>
-      <w:r>
-        <w:t xml:space="preserve"> </w:t>
-      </w:r>
-      <w:r>
-        <w:t xml:space="preserve">actually do in a consultation when they are there to support a specific</w:t>
-      </w:r>
-      <w:r>
-        <w:t xml:space="preserve"> </w:t>
-      </w:r>
-      <w:r>
-        <w:t xml:space="preserve">CYP in that context. It does, however, corroborate the importance of EPs</w:t>
-      </w:r>
-      <w:r>
-        <w:t xml:space="preserve"> </w:t>
-      </w:r>
-      <w:r>
-        <w:t xml:space="preserve">using parts of models e.g., the Problem-analysis framework. This is</w:t>
-      </w:r>
-      <w:r>
-        <w:t xml:space="preserve"> </w:t>
-      </w:r>
-      <w:r>
-        <w:t xml:space="preserve">because for each consultation the most frequently seen feature was</w:t>
-      </w:r>
-      <w:r>
-        <w:t xml:space="preserve"> </w:t>
-      </w:r>
-      <w:r>
-        <w:t xml:space="preserve">Understanding the presenting problem. This is substantiated by the fact</w:t>
-      </w:r>
-      <w:r>
-        <w:t xml:space="preserve"> </w:t>
-      </w:r>
-      <w:r>
-        <w:t xml:space="preserve">one of the EPs who was observed stated in their interview that the main</w:t>
-      </w:r>
-      <w:r>
-        <w:t xml:space="preserve"> </w:t>
-      </w:r>
-      <w:r>
-        <w:t xml:space="preserve">model they use in their practice is the Problem-analysis framework. On</w:t>
-      </w:r>
-      <w:r>
-        <w:t xml:space="preserve"> </w:t>
-      </w:r>
-      <w:r>
-        <w:t xml:space="preserve">the other hand, this emphasis on exploring the depth and limits of the</w:t>
-      </w:r>
-      <w:r>
-        <w:t xml:space="preserve"> </w:t>
-      </w:r>
-      <w:r>
-        <w:t xml:space="preserve">main problem may not reflect adherence to this model (and thus be</w:t>
-      </w:r>
-      <w:r>
-        <w:t xml:space="preserve"> </w:t>
-      </w:r>
-      <w:r>
-        <w:t xml:space="preserve">evidence for the importance of using said model). It may just be an</w:t>
-      </w:r>
-      <w:r>
-        <w:t xml:space="preserve"> </w:t>
-      </w:r>
-      <w:r>
-        <w:t xml:space="preserve">exploration of the main difficulties (and arguably the reason why the</w:t>
-      </w:r>
-      <w:r>
-        <w:t xml:space="preserve"> </w:t>
-      </w:r>
-      <w:r>
-        <w:t xml:space="preserve">consultation was organised in the first place). The absence of other</w:t>
-      </w:r>
-      <w:r>
-        <w:t xml:space="preserve"> </w:t>
-      </w:r>
-      <w:r>
-        <w:t xml:space="preserve">features of the Problem-analysis framework, such as discussing how to</w:t>
-      </w:r>
-      <w:r>
-        <w:t xml:space="preserve"> </w:t>
-      </w:r>
-      <w:r>
-        <w:t xml:space="preserve">implement an intervention, is suggestive of the perceived need by EPs to</w:t>
-      </w:r>
-      <w:r>
-        <w:t xml:space="preserve"> </w:t>
-      </w:r>
-      <w:r>
-        <w:t xml:space="preserve">fully understand the presenting problem rather than fully commit to a</w:t>
-      </w:r>
-      <w:r>
-        <w:t xml:space="preserve"> </w:t>
-      </w:r>
-      <w:r>
-        <w:t xml:space="preserve">certain model. This suggests a disparity between how EPs say they work</w:t>
-      </w:r>
-      <w:r>
-        <w:t xml:space="preserve"> </w:t>
-      </w:r>
-      <w:r>
-        <w:t xml:space="preserve">and what happens in a consultation.</w:t>
+        <w:t xml:space="preserve">may represent a gap between what EPs say is important and what they do</w:t>
+      </w:r>
+      <w:r>
+        <w:t xml:space="preserve"> </w:t>
+      </w:r>
+      <w:r>
+        <w:t xml:space="preserve">in a consultation when they are there to support a specific CYP in that</w:t>
+      </w:r>
+      <w:r>
+        <w:t xml:space="preserve"> </w:t>
+      </w:r>
+      <w:r>
+        <w:t xml:space="preserve">context. It does, however, corroborate the importance of EPs using parts</w:t>
+      </w:r>
+      <w:r>
+        <w:t xml:space="preserve"> </w:t>
+      </w:r>
+      <w:r>
+        <w:t xml:space="preserve">of models e.g., the Problem-analysis framework. This is because for each</w:t>
+      </w:r>
+      <w:r>
+        <w:t xml:space="preserve"> </w:t>
+      </w:r>
+      <w:r>
+        <w:t xml:space="preserve">consultation the most frequently seen feature was Understanding the</w:t>
+      </w:r>
+      <w:r>
+        <w:t xml:space="preserve"> </w:t>
+      </w:r>
+      <w:r>
+        <w:t xml:space="preserve">presenting problem. This is substantiated by the fact one of the EPs who</w:t>
+      </w:r>
+      <w:r>
+        <w:t xml:space="preserve"> </w:t>
+      </w:r>
+      <w:r>
+        <w:t xml:space="preserve">was observed stated in their interview that the main model they use in</w:t>
+      </w:r>
+      <w:r>
+        <w:t xml:space="preserve"> </w:t>
+      </w:r>
+      <w:r>
+        <w:t xml:space="preserve">their practice is the Problem-analysis framework. On the other hand,</w:t>
+      </w:r>
+      <w:r>
+        <w:t xml:space="preserve"> </w:t>
+      </w:r>
+      <w:r>
+        <w:t xml:space="preserve">this emphasis on exploring the depth and limits of the main problem may</w:t>
+      </w:r>
+      <w:r>
+        <w:t xml:space="preserve"> </w:t>
+      </w:r>
+      <w:r>
+        <w:t xml:space="preserve">not reflect adherence to this model (and thus be evidence for the</w:t>
+      </w:r>
+      <w:r>
+        <w:t xml:space="preserve"> </w:t>
+      </w:r>
+      <w:r>
+        <w:t xml:space="preserve">importance of using said model). It may just be an exploration of the</w:t>
+      </w:r>
+      <w:r>
+        <w:t xml:space="preserve"> </w:t>
+      </w:r>
+      <w:r>
+        <w:t xml:space="preserve">main difficulties (and arguably the reason why the consultation was</w:t>
+      </w:r>
+      <w:r>
+        <w:t xml:space="preserve"> </w:t>
+      </w:r>
+      <w:r>
+        <w:t xml:space="preserve">organised in the first place). The absence of other features of the</w:t>
+      </w:r>
+      <w:r>
+        <w:t xml:space="preserve"> </w:t>
+      </w:r>
+      <w:r>
+        <w:t xml:space="preserve">Problem-analysis framework, such as discussing how to implement an</w:t>
+      </w:r>
+      <w:r>
+        <w:t xml:space="preserve"> </w:t>
+      </w:r>
+      <w:r>
+        <w:t xml:space="preserve">intervention, is suggestive of the perceived need by EPs to fully</w:t>
+      </w:r>
+      <w:r>
+        <w:t xml:space="preserve"> </w:t>
+      </w:r>
+      <w:r>
+        <w:t xml:space="preserve">understand the presenting problem rather than fully commit to a certain</w:t>
+      </w:r>
+      <w:r>
+        <w:t xml:space="preserve"> </w:t>
+      </w:r>
+      <w:r>
+        <w:t xml:space="preserve">model. This suggests a disparity between how EPs say they work and what</w:t>
+      </w:r>
+      <w:r>
+        <w:t xml:space="preserve"> </w:t>
+      </w:r>
+      <w:r>
+        <w:t xml:space="preserve">happens in a consultation.</w:t>
       </w:r>
     </w:p>
     <w:p>
@@ -36975,13 +36912,13 @@
         <w:t xml:space="preserve"> </w:t>
       </w:r>
       <w:r>
-        <w:t xml:space="preserve">methods we use are evidence-based and have rigorously shown to be beneficial for</w:t>
-      </w:r>
-      <w:r>
-        <w:t xml:space="preserve"> </w:t>
-      </w:r>
-      <w:r>
-        <w:t xml:space="preserve">those involved.</w:t>
+        <w:t xml:space="preserve">methods we use are evidence-based and have rigorously shown to be</w:t>
+      </w:r>
+      <w:r>
+        <w:t xml:space="preserve"> </w:t>
+      </w:r>
+      <w:r>
+        <w:t xml:space="preserve">beneficial for those involved.</w:t>
       </w:r>
     </w:p>
     <w:bookmarkEnd w:id="158"/>
@@ -37151,7 +37088,7 @@
         <w:t xml:space="preserve"> </w:t>
       </w:r>
       <w:r>
-        <w:t xml:space="preserve">for all.</w:t>
+        <w:t xml:space="preserve">for all. To facilitate EPs in their pursuit of effective consultations, a checklist of effective features has been created (Appendix M). This will serve as a guide for EPs and TEPs in how to lead an effective consultation.</w:t>
       </w:r>
     </w:p>
     <w:p>
@@ -37159,60 +37096,66 @@
         <w:pStyle w:val="BodyText"/>
       </w:pPr>
       <w:r>
-        <w:t xml:space="preserve">Consultation is fundamental to the work of EPs in the U.K. Yet there remain significant questions as to what</w:t>
-      </w:r>
-      <w:r>
-        <w:t xml:space="preserve"> </w:t>
-      </w:r>
-      <w:r>
-        <w:t xml:space="preserve">constitutes consultation and how it can be effective in supporting CYP.</w:t>
-      </w:r>
-      <w:r>
-        <w:t xml:space="preserve"> </w:t>
-      </w:r>
-      <w:r>
-        <w:t xml:space="preserve">This presents great challenges to TEPs and EPs alike, resulting in many</w:t>
-      </w:r>
-      <w:r>
-        <w:t xml:space="preserve"> </w:t>
-      </w:r>
-      <w:r>
-        <w:t xml:space="preserve">claiming to practice consultation when in fact they do not. It is</w:t>
-      </w:r>
-      <w:r>
-        <w:t xml:space="preserve"> </w:t>
-      </w:r>
-      <w:r>
-        <w:t xml:space="preserve">therefore of vital importance for us as a profession to clarify what we</w:t>
-      </w:r>
-      <w:r>
-        <w:t xml:space="preserve"> </w:t>
-      </w:r>
-      <w:r>
-        <w:t xml:space="preserve">mean by consultation and how we can engage in it effectively. My hope is</w:t>
-      </w:r>
-      <w:r>
-        <w:t xml:space="preserve"> </w:t>
-      </w:r>
-      <w:r>
-        <w:t xml:space="preserve">that this work can go some way in shining a light on the core features</w:t>
-      </w:r>
-      <w:r>
-        <w:t xml:space="preserve"> </w:t>
-      </w:r>
-      <w:r>
-        <w:t xml:space="preserve">of an effective consultation and thus empower EPs to lead consultations</w:t>
-      </w:r>
-      <w:r>
-        <w:t xml:space="preserve"> </w:t>
-      </w:r>
-      <w:r>
-        <w:t xml:space="preserve">which improve the lives of those we seek to help.</w:t>
+        <w:t xml:space="preserve">Consultation is fundamental to the work of EPs in the U.K. Yet there</w:t>
+      </w:r>
+      <w:r>
+        <w:t xml:space="preserve"> </w:t>
+      </w:r>
+      <w:r>
+        <w:t xml:space="preserve">remain significant questions as to what constitutes consultation and how</w:t>
+      </w:r>
+      <w:r>
+        <w:t xml:space="preserve"> </w:t>
+      </w:r>
+      <w:r>
+        <w:t xml:space="preserve">it can be effective in supporting CYP. This presents great challenges to</w:t>
+      </w:r>
+      <w:r>
+        <w:t xml:space="preserve"> </w:t>
+      </w:r>
+      <w:r>
+        <w:t xml:space="preserve">TEPs and EPs alike, resulting in many claiming to practice consultation</w:t>
+      </w:r>
+      <w:r>
+        <w:t xml:space="preserve"> </w:t>
+      </w:r>
+      <w:r>
+        <w:t xml:space="preserve">when in fact they do not. It is therefore of vital importance for us as</w:t>
+      </w:r>
+      <w:r>
+        <w:t xml:space="preserve"> </w:t>
+      </w:r>
+      <w:r>
+        <w:t xml:space="preserve">a profession to clarify what we mean by consultation and how we can</w:t>
+      </w:r>
+      <w:r>
+        <w:t xml:space="preserve"> </w:t>
+      </w:r>
+      <w:r>
+        <w:t xml:space="preserve">engage in it effectively. My hope is that this work can go some way in</w:t>
+      </w:r>
+      <w:r>
+        <w:t xml:space="preserve"> </w:t>
+      </w:r>
+      <w:r>
+        <w:t xml:space="preserve">shining a light on the core features of an effective consultation and</w:t>
+      </w:r>
+      <w:r>
+        <w:t xml:space="preserve"> </w:t>
+      </w:r>
+      <w:r>
+        <w:t xml:space="preserve">thus empower EPs to lead consultations which improve the lives of those</w:t>
+      </w:r>
+      <w:r>
+        <w:t xml:space="preserve"> </w:t>
+      </w:r>
+      <w:r>
+        <w:t xml:space="preserve">we seek to help.</w:t>
       </w:r>
     </w:p>
     <w:bookmarkEnd w:id="159"/>
     <w:bookmarkEnd w:id="160"/>
-    <w:bookmarkStart w:id="390" w:name="references"/>
+    <w:bookmarkStart w:id="391" w:name="references"/>
     <w:p>
       <w:pPr>
         <w:pStyle w:val="Heading1"/>
@@ -37221,7 +37164,7 @@
         <w:t xml:space="preserve">References</w:t>
       </w:r>
     </w:p>
-    <w:bookmarkStart w:id="389" w:name="refs"/>
+    <w:bookmarkStart w:id="390" w:name="refs"/>
     <w:bookmarkStart w:id="161" w:name="ref-aepSurveyEffectsCovid192020"/>
     <w:p>
       <w:pPr>
@@ -38305,161 +38248,93 @@
       </w:r>
     </w:p>
     <w:bookmarkEnd w:id="186"/>
-    <w:bookmarkStart w:id="187" w:name="Xb0652ac38a4f40a8c99895cc2a75d0d4a52261e"/>
+    <w:bookmarkStart w:id="188" w:name="X29ec6f984c69b9db385e7caf34df54e1284d314"/>
     <w:p>
       <w:pPr>
         <w:pStyle w:val="Bibliography"/>
       </w:pPr>
       <w:r>
-        <w:t xml:space="preserve">Bronfenbrenner, U. (1981).</w:t>
-      </w:r>
-      <w:r>
-        <w:t xml:space="preserve"> </w:t>
-      </w:r>
-      <w:r>
-        <w:rPr>
-          <w:iCs/>
-          <w:i/>
-        </w:rPr>
-        <w:t xml:space="preserve">The</w:t>
-      </w:r>
-      <w:r>
-        <w:rPr>
-          <w:iCs/>
-          <w:i/>
-        </w:rPr>
-        <w:t xml:space="preserve"> </w:t>
-      </w:r>
-      <w:r>
-        <w:rPr>
-          <w:iCs/>
-          <w:i/>
-        </w:rPr>
-        <w:t xml:space="preserve">Ecology</w:t>
-      </w:r>
-      <w:r>
-        <w:rPr>
-          <w:iCs/>
-          <w:i/>
-        </w:rPr>
-        <w:t xml:space="preserve"> </w:t>
-      </w:r>
-      <w:r>
-        <w:rPr>
-          <w:iCs/>
-          <w:i/>
-        </w:rPr>
-        <w:t xml:space="preserve">of</w:t>
-      </w:r>
-      <w:r>
-        <w:rPr>
-          <w:iCs/>
-          <w:i/>
-        </w:rPr>
-        <w:t xml:space="preserve"> </w:t>
-      </w:r>
-      <w:r>
-        <w:rPr>
-          <w:iCs/>
-          <w:i/>
-        </w:rPr>
-        <w:t xml:space="preserve">Human Development</w:t>
-      </w:r>
-      <w:r>
-        <w:rPr>
-          <w:iCs/>
-          <w:i/>
-        </w:rPr>
-        <w:t xml:space="preserve">:</w:t>
-      </w:r>
-      <w:r>
-        <w:rPr>
-          <w:iCs/>
-          <w:i/>
-        </w:rPr>
-        <w:t xml:space="preserve"> </w:t>
-      </w:r>
-      <w:r>
-        <w:rPr>
-          <w:iCs/>
-          <w:i/>
-        </w:rPr>
-        <w:t xml:space="preserve">Experiments</w:t>
-      </w:r>
-      <w:r>
-        <w:rPr>
-          <w:iCs/>
-          <w:i/>
-        </w:rPr>
-        <w:t xml:space="preserve"> </w:t>
-      </w:r>
-      <w:r>
-        <w:rPr>
-          <w:iCs/>
-          <w:i/>
-        </w:rPr>
-        <w:t xml:space="preserve">by</w:t>
-      </w:r>
-      <w:r>
-        <w:rPr>
-          <w:iCs/>
-          <w:i/>
-        </w:rPr>
-        <w:t xml:space="preserve"> </w:t>
-      </w:r>
-      <w:r>
-        <w:rPr>
-          <w:iCs/>
-          <w:i/>
-        </w:rPr>
-        <w:t xml:space="preserve">Nature</w:t>
-      </w:r>
-      <w:r>
-        <w:rPr>
-          <w:iCs/>
-          <w:i/>
-        </w:rPr>
-        <w:t xml:space="preserve"> </w:t>
-      </w:r>
-      <w:r>
-        <w:rPr>
-          <w:iCs/>
-          <w:i/>
-        </w:rPr>
-        <w:t xml:space="preserve">and</w:t>
-      </w:r>
-      <w:r>
-        <w:rPr>
-          <w:iCs/>
-          <w:i/>
-        </w:rPr>
-        <w:t xml:space="preserve"> </w:t>
-      </w:r>
-      <w:r>
-        <w:rPr>
-          <w:iCs/>
-          <w:i/>
-        </w:rPr>
-        <w:t xml:space="preserve">Design</w:t>
-      </w:r>
-      <w:r>
-        <w:t xml:space="preserve"> </w:t>
-      </w:r>
-      <w:r>
-        <w:t xml:space="preserve">(unknown edition).</w:t>
-      </w:r>
-      <w:r>
-        <w:t xml:space="preserve"> </w:t>
-      </w:r>
-      <w:r>
-        <w:t xml:space="preserve">Harvard University Press</w:t>
+        <w:t xml:space="preserve">Bronfenbrenner, U. (1995). Developmental ecology through space and time:</w:t>
+      </w:r>
+      <w:r>
+        <w:t xml:space="preserve"> </w:t>
+      </w:r>
+      <w:r>
+        <w:t xml:space="preserve">A</w:t>
+      </w:r>
+      <w:r>
+        <w:t xml:space="preserve"> </w:t>
+      </w:r>
+      <w:r>
+        <w:t xml:space="preserve">future perspective. In</w:t>
+      </w:r>
+      <w:r>
+        <w:t xml:space="preserve"> </w:t>
+      </w:r>
+      <w:r>
+        <w:rPr>
+          <w:iCs/>
+          <w:i/>
+        </w:rPr>
+        <w:t xml:space="preserve">Examining lives in context:</w:t>
+      </w:r>
+      <w:r>
+        <w:rPr>
+          <w:iCs/>
+          <w:i/>
+        </w:rPr>
+        <w:t xml:space="preserve"> </w:t>
+      </w:r>
+      <w:r>
+        <w:rPr>
+          <w:iCs/>
+          <w:i/>
+        </w:rPr>
+        <w:t xml:space="preserve">Perspectives</w:t>
+      </w:r>
+      <w:r>
+        <w:rPr>
+          <w:iCs/>
+          <w:i/>
+        </w:rPr>
+        <w:t xml:space="preserve"> </w:t>
+      </w:r>
+      <w:r>
+        <w:rPr>
+          <w:iCs/>
+          <w:i/>
+        </w:rPr>
+        <w:t xml:space="preserve">on the ecology of human development</w:t>
+      </w:r>
+      <w:r>
+        <w:t xml:space="preserve"> </w:t>
+      </w:r>
+      <w:r>
+        <w:t xml:space="preserve">(pp. 619–647).</w:t>
+      </w:r>
+      <w:r>
+        <w:t xml:space="preserve"> </w:t>
+      </w:r>
+      <w:r>
+        <w:t xml:space="preserve">American Psychological Association</w:t>
       </w:r>
       <w:r>
         <w:t xml:space="preserve">.</w:t>
       </w:r>
-    </w:p>
-    <w:bookmarkEnd w:id="187"/>
-    <w:bookmarkStart w:id="189" w:name="X10e06e11b1accfe8049b40b966bf24766fdf31b"/>
+      <w:r>
+        <w:t xml:space="preserve"> </w:t>
+      </w:r>
+      <w:hyperlink r:id="rId187">
+        <w:r>
+          <w:rPr>
+            <w:rStyle w:val="Hyperlink"/>
+          </w:rPr>
+          <w:t xml:space="preserve">https://doi.org/10.1037/10176-018</w:t>
+        </w:r>
+      </w:hyperlink>
+    </w:p>
+    <w:bookmarkEnd w:id="188"/>
+    <w:bookmarkStart w:id="190" w:name="X10e06e11b1accfe8049b40b966bf24766fdf31b"/>
     <w:p>
       <w:pPr>
         <w:pStyle w:val="Bibliography"/>
@@ -38496,7 +38371,7 @@
       <w:r>
         <w:t xml:space="preserve"> </w:t>
       </w:r>
-      <w:hyperlink r:id="rId188">
+      <w:hyperlink r:id="rId189">
         <w:r>
           <w:rPr>
             <w:rStyle w:val="Hyperlink"/>
@@ -38505,8 +38380,8 @@
         </w:r>
       </w:hyperlink>
     </w:p>
-    <w:bookmarkEnd w:id="189"/>
-    <w:bookmarkStart w:id="190" w:name="ref-cabinetofficeStayingHomeAway2020"/>
+    <w:bookmarkEnd w:id="190"/>
+    <w:bookmarkStart w:id="191" w:name="ref-cabinetofficeStayingHomeAway2020"/>
     <w:p>
       <w:pPr>
         <w:pStyle w:val="Bibliography"/>
@@ -38528,8 +38403,8 @@
         <w:t xml:space="preserve">. https://www.gov.uk/government/publications/full-guidance-on-staying-at-home-and-away-from-others/full-guidance-on-staying-at-home-and-away-from-others.</w:t>
       </w:r>
     </w:p>
-    <w:bookmarkEnd w:id="190"/>
-    <w:bookmarkStart w:id="191" w:name="ref-cardilloIllustrationsGoalSetting1994"/>
+    <w:bookmarkEnd w:id="191"/>
+    <w:bookmarkStart w:id="192" w:name="ref-cardilloIllustrationsGoalSetting1994"/>
     <w:p>
       <w:pPr>
         <w:pStyle w:val="Bibliography"/>
@@ -38551,8 +38426,8 @@
         <w:t xml:space="preserve">. Lawrence Erlbaum Associates.</w:t>
       </w:r>
     </w:p>
-    <w:bookmarkEnd w:id="191"/>
-    <w:bookmarkStart w:id="193" w:name="ref-cicchettiGuidelinesCriteriaRules1994"/>
+    <w:bookmarkEnd w:id="192"/>
+    <w:bookmarkStart w:id="194" w:name="ref-cicchettiGuidelinesCriteriaRules1994"/>
     <w:p>
       <w:pPr>
         <w:pStyle w:val="Bibliography"/>
@@ -38655,7 +38530,7 @@
       <w:r>
         <w:t xml:space="preserve"> </w:t>
       </w:r>
-      <w:hyperlink r:id="rId192">
+      <w:hyperlink r:id="rId193">
         <w:r>
           <w:rPr>
             <w:rStyle w:val="Hyperlink"/>
@@ -38664,8 +38539,8 @@
         </w:r>
       </w:hyperlink>
     </w:p>
-    <w:bookmarkEnd w:id="193"/>
-    <w:bookmarkStart w:id="195" w:name="Xdcecc5622854533e686abe411d08457c33a09ef"/>
+    <w:bookmarkEnd w:id="194"/>
+    <w:bookmarkStart w:id="196" w:name="Xdcecc5622854533e686abe411d08457c33a09ef"/>
     <w:p>
       <w:pPr>
         <w:pStyle w:val="Bibliography"/>
@@ -38743,7 +38618,7 @@
       <w:r>
         <w:t xml:space="preserve"> </w:t>
       </w:r>
-      <w:hyperlink r:id="rId194">
+      <w:hyperlink r:id="rId195">
         <w:r>
           <w:rPr>
             <w:rStyle w:val="Hyperlink"/>
@@ -38752,8 +38627,8 @@
         </w:r>
       </w:hyperlink>
     </w:p>
-    <w:bookmarkEnd w:id="195"/>
-    <w:bookmarkStart w:id="196" w:name="ref-connorTargetMonitoringEvaluation2010"/>
+    <w:bookmarkEnd w:id="196"/>
+    <w:bookmarkStart w:id="197" w:name="ref-connorTargetMonitoringEvaluation2010"/>
     <w:p>
       <w:pPr>
         <w:pStyle w:val="Bibliography"/>
@@ -38778,8 +38653,8 @@
         <w:t xml:space="preserve">[Ph.{{D}}.]. Institute of Education, University of London.</w:t>
       </w:r>
     </w:p>
-    <w:bookmarkEnd w:id="196"/>
-    <w:bookmarkStart w:id="197" w:name="Xded3d1236a5db5d4d41a015544bacc524809c6b"/>
+    <w:bookmarkEnd w:id="197"/>
+    <w:bookmarkStart w:id="198" w:name="Xded3d1236a5db5d4d41a015544bacc524809c6b"/>
     <w:p>
       <w:pPr>
         <w:pStyle w:val="Bibliography"/>
@@ -38822,8 +38697,8 @@
         <w:t xml:space="preserve">. 158.</w:t>
       </w:r>
     </w:p>
-    <w:bookmarkEnd w:id="197"/>
-    <w:bookmarkStart w:id="198" w:name="ref-crabtreeTemplateApproachText1992"/>
+    <w:bookmarkEnd w:id="198"/>
+    <w:bookmarkStart w:id="199" w:name="ref-crabtreeTemplateApproachText1992"/>
     <w:p>
       <w:pPr>
         <w:pStyle w:val="Bibliography"/>
@@ -38869,8 +38744,8 @@
         <w:t xml:space="preserve">.</w:t>
       </w:r>
     </w:p>
-    <w:bookmarkEnd w:id="198"/>
-    <w:bookmarkStart w:id="199" w:name="X31f5d4d31df3b0b19b2338b15ac7fc48c51e988"/>
+    <w:bookmarkEnd w:id="199"/>
+    <w:bookmarkStart w:id="200" w:name="X31f5d4d31df3b0b19b2338b15ac7fc48c51e988"/>
     <w:p>
       <w:pPr>
         <w:pStyle w:val="Bibliography"/>
@@ -38981,8 +38856,8 @@
         <w:t xml:space="preserve">.</w:t>
       </w:r>
     </w:p>
-    <w:bookmarkEnd w:id="199"/>
-    <w:bookmarkStart w:id="200" w:name="X5ea4932e2795ce72f3c19760a8e96a02e8abbb0"/>
+    <w:bookmarkEnd w:id="200"/>
+    <w:bookmarkStart w:id="201" w:name="X5ea4932e2795ce72f3c19760a8e96a02e8abbb0"/>
     <w:p>
       <w:pPr>
         <w:pStyle w:val="Bibliography"/>
@@ -39027,8 +38902,8 @@
         <w:t xml:space="preserve">.</w:t>
       </w:r>
     </w:p>
-    <w:bookmarkEnd w:id="200"/>
-    <w:bookmarkStart w:id="202" w:name="ref-dennisFarGoodQualitative2004"/>
+    <w:bookmarkEnd w:id="201"/>
+    <w:bookmarkStart w:id="203" w:name="ref-dennisFarGoodQualitative2004"/>
     <w:p>
       <w:pPr>
         <w:pStyle w:val="Bibliography"/>
@@ -39077,7 +38952,7 @@
       <w:r>
         <w:t xml:space="preserve"> </w:t>
       </w:r>
-      <w:hyperlink r:id="rId201">
+      <w:hyperlink r:id="rId202">
         <w:r>
           <w:rPr>
             <w:rStyle w:val="Hyperlink"/>
@@ -39086,8 +38961,8 @@
         </w:r>
       </w:hyperlink>
     </w:p>
-    <w:bookmarkEnd w:id="202"/>
-    <w:bookmarkStart w:id="204" w:name="X7a579a0e4d01eda6163b8bc76d7b9448ce417e9"/>
+    <w:bookmarkEnd w:id="203"/>
+    <w:bookmarkStart w:id="205" w:name="X7a579a0e4d01eda6163b8bc76d7b9448ce417e9"/>
     <w:p>
       <w:pPr>
         <w:pStyle w:val="Bibliography"/>
@@ -39141,7 +39016,7 @@
       <w:r>
         <w:t xml:space="preserve"> </w:t>
       </w:r>
-      <w:hyperlink r:id="rId203">
+      <w:hyperlink r:id="rId204">
         <w:r>
           <w:rPr>
             <w:rStyle w:val="Hyperlink"/>
@@ -39150,8 +39025,8 @@
         </w:r>
       </w:hyperlink>
     </w:p>
-    <w:bookmarkEnd w:id="204"/>
-    <w:bookmarkStart w:id="205" w:name="X6aba575339b4acfdcb046330566906c76ba33fb"/>
+    <w:bookmarkEnd w:id="205"/>
+    <w:bookmarkStart w:id="206" w:name="X6aba575339b4acfdcb046330566906c76ba33fb"/>
     <w:p>
       <w:pPr>
         <w:pStyle w:val="Bibliography"/>
@@ -39187,8 +39062,8 @@
         <w:t xml:space="preserve">.</w:t>
       </w:r>
     </w:p>
-    <w:bookmarkEnd w:id="205"/>
-    <w:bookmarkStart w:id="207" w:name="ref-deutschCognitiveAbilitiesProfile2021"/>
+    <w:bookmarkEnd w:id="206"/>
+    <w:bookmarkStart w:id="208" w:name="ref-deutschCognitiveAbilitiesProfile2021"/>
     <w:p>
       <w:pPr>
         <w:pStyle w:val="Bibliography"/>
@@ -39212,7 +39087,7 @@
       <w:r>
         <w:t xml:space="preserve"> </w:t>
       </w:r>
-      <w:hyperlink r:id="rId206">
+      <w:hyperlink r:id="rId207">
         <w:r>
           <w:rPr>
             <w:rStyle w:val="Hyperlink"/>
@@ -39221,8 +39096,8 @@
         </w:r>
       </w:hyperlink>
     </w:p>
-    <w:bookmarkEnd w:id="207"/>
-    <w:bookmarkStart w:id="208" w:name="ref-deutschCognitiveAbilitiesProfile2009"/>
+    <w:bookmarkEnd w:id="208"/>
+    <w:bookmarkStart w:id="209" w:name="ref-deutschCognitiveAbilitiesProfile2009"/>
     <w:p>
       <w:pPr>
         <w:pStyle w:val="Bibliography"/>
@@ -39244,8 +39119,8 @@
         <w:t xml:space="preserve">. Real Group.</w:t>
       </w:r>
     </w:p>
-    <w:bookmarkEnd w:id="208"/>
-    <w:bookmarkStart w:id="210" w:name="X4c608aba96c4290dd53106b7cdff6ce1f7c248f"/>
+    <w:bookmarkEnd w:id="209"/>
+    <w:bookmarkStart w:id="211" w:name="X4c608aba96c4290dd53106b7cdff6ce1f7c248f"/>
     <w:p>
       <w:pPr>
         <w:pStyle w:val="Bibliography"/>
@@ -39282,7 +39157,7 @@
       <w:r>
         <w:t xml:space="preserve"> </w:t>
       </w:r>
-      <w:hyperlink r:id="rId209">
+      <w:hyperlink r:id="rId210">
         <w:r>
           <w:rPr>
             <w:rStyle w:val="Hyperlink"/>
@@ -39291,8 +39166,8 @@
         </w:r>
       </w:hyperlink>
     </w:p>
-    <w:bookmarkEnd w:id="210"/>
-    <w:bookmarkStart w:id="212" w:name="X54a238b10f4a2688f17016d12796eca04e1133b"/>
+    <w:bookmarkEnd w:id="211"/>
+    <w:bookmarkStart w:id="213" w:name="X54a238b10f4a2688f17016d12796eca04e1133b"/>
     <w:p>
       <w:pPr>
         <w:pStyle w:val="Bibliography"/>
@@ -39341,7 +39216,7 @@
       <w:r>
         <w:t xml:space="preserve"> </w:t>
       </w:r>
-      <w:hyperlink r:id="rId211">
+      <w:hyperlink r:id="rId212">
         <w:r>
           <w:rPr>
             <w:rStyle w:val="Hyperlink"/>
@@ -39350,8 +39225,8 @@
         </w:r>
       </w:hyperlink>
     </w:p>
-    <w:bookmarkEnd w:id="212"/>
-    <w:bookmarkStart w:id="213" w:name="Xfc72f26d28960537170735bc9829d15a5f1c513"/>
+    <w:bookmarkEnd w:id="213"/>
+    <w:bookmarkStart w:id="214" w:name="Xfc72f26d28960537170735bc9829d15a5f1c513"/>
     <w:p>
       <w:pPr>
         <w:pStyle w:val="Bibliography"/>
@@ -39413,8 +39288,8 @@
         <w:t xml:space="preserve">.</w:t>
       </w:r>
     </w:p>
-    <w:bookmarkEnd w:id="213"/>
-    <w:bookmarkStart w:id="215" w:name="ref-dunsmuirEvidenceBasedPractice2009"/>
+    <w:bookmarkEnd w:id="214"/>
+    <w:bookmarkStart w:id="216" w:name="ref-dunsmuirEvidenceBasedPractice2009"/>
     <w:p>
       <w:pPr>
         <w:pStyle w:val="Bibliography"/>
@@ -39451,7 +39326,7 @@
       <w:r>
         <w:t xml:space="preserve"> </w:t>
       </w:r>
-      <w:hyperlink r:id="rId214">
+      <w:hyperlink r:id="rId215">
         <w:r>
           <w:rPr>
             <w:rStyle w:val="Hyperlink"/>
@@ -39460,8 +39335,8 @@
         </w:r>
       </w:hyperlink>
     </w:p>
-    <w:bookmarkEnd w:id="215"/>
-    <w:bookmarkStart w:id="217" w:name="ref-dusaQCAComprehensiveResource2018"/>
+    <w:bookmarkEnd w:id="216"/>
+    <w:bookmarkStart w:id="218" w:name="ref-dusaQCAComprehensiveResource2018"/>
     <w:p>
       <w:pPr>
         <w:pStyle w:val="Bibliography"/>
@@ -39534,7 +39409,7 @@
       <w:r>
         <w:t xml:space="preserve"> </w:t>
       </w:r>
-      <w:hyperlink r:id="rId216">
+      <w:hyperlink r:id="rId217">
         <w:r>
           <w:rPr>
             <w:rStyle w:val="Hyperlink"/>
@@ -39543,8 +39418,8 @@
         </w:r>
       </w:hyperlink>
     </w:p>
-    <w:bookmarkEnd w:id="217"/>
-    <w:bookmarkStart w:id="218" w:name="ref-eddlestonActionResearchStudy2016"/>
+    <w:bookmarkEnd w:id="218"/>
+    <w:bookmarkStart w:id="219" w:name="ref-eddlestonActionResearchStudy2016"/>
     <w:p>
       <w:pPr>
         <w:pStyle w:val="Bibliography"/>
@@ -39569,8 +39444,8 @@
         <w:t xml:space="preserve">[PhD thesis].</w:t>
       </w:r>
     </w:p>
-    <w:bookmarkEnd w:id="218"/>
-    <w:bookmarkStart w:id="220" w:name="X50ee01692aaf737a7b998936e2cbab5daa26745"/>
+    <w:bookmarkEnd w:id="219"/>
+    <w:bookmarkStart w:id="221" w:name="X50ee01692aaf737a7b998936e2cbab5daa26745"/>
     <w:p>
       <w:pPr>
         <w:pStyle w:val="Bibliography"/>
@@ -39607,7 +39482,7 @@
       <w:r>
         <w:t xml:space="preserve"> </w:t>
       </w:r>
-      <w:hyperlink r:id="rId219">
+      <w:hyperlink r:id="rId220">
         <w:r>
           <w:rPr>
             <w:rStyle w:val="Hyperlink"/>
@@ -39616,8 +39491,8 @@
         </w:r>
       </w:hyperlink>
     </w:p>
-    <w:bookmarkEnd w:id="220"/>
-    <w:bookmarkStart w:id="221" w:name="X47cd9050313163bffdffb5642f86a2ec41a0e29"/>
+    <w:bookmarkEnd w:id="221"/>
+    <w:bookmarkStart w:id="222" w:name="X47cd9050313163bffdffb5642f86a2ec41a0e29"/>
     <w:p>
       <w:pPr>
         <w:pStyle w:val="Bibliography"/>
@@ -39642,8 +39517,8 @@
         <w:t xml:space="preserve">(2010th edition). Springer.</w:t>
       </w:r>
     </w:p>
-    <w:bookmarkEnd w:id="221"/>
-    <w:bookmarkStart w:id="223" w:name="ref-fallonDiscussionDevelopingRole2010b"/>
+    <w:bookmarkEnd w:id="222"/>
+    <w:bookmarkStart w:id="224" w:name="ref-fallonDiscussionDevelopingRole2010b"/>
     <w:p>
       <w:pPr>
         <w:pStyle w:val="Bibliography"/>
@@ -39686,7 +39561,7 @@
       <w:r>
         <w:t xml:space="preserve"> </w:t>
       </w:r>
-      <w:hyperlink r:id="rId222">
+      <w:hyperlink r:id="rId223">
         <w:r>
           <w:rPr>
             <w:rStyle w:val="Hyperlink"/>
@@ -39695,8 +39570,8 @@
         </w:r>
       </w:hyperlink>
     </w:p>
-    <w:bookmarkEnd w:id="223"/>
-    <w:bookmarkStart w:id="224" w:name="Xfaad353778cd7d6009d61c87c48f33db45336e5"/>
+    <w:bookmarkEnd w:id="224"/>
+    <w:bookmarkStart w:id="225" w:name="Xfaad353778cd7d6009d61c87c48f33db45336e5"/>
     <w:p>
       <w:pPr>
         <w:pStyle w:val="Bibliography"/>
@@ -39731,8 +39606,8 @@
         <w:t xml:space="preserve">(1), 2–9.</w:t>
       </w:r>
     </w:p>
-    <w:bookmarkEnd w:id="224"/>
-    <w:bookmarkStart w:id="226" w:name="ref-feredayDemonstratingRigorUsing2006"/>
+    <w:bookmarkEnd w:id="225"/>
+    <w:bookmarkStart w:id="227" w:name="ref-feredayDemonstratingRigorUsing2006"/>
     <w:p>
       <w:pPr>
         <w:pStyle w:val="Bibliography"/>
@@ -39823,7 +39698,7 @@
       <w:r>
         <w:t xml:space="preserve"> </w:t>
       </w:r>
-      <w:hyperlink r:id="rId225">
+      <w:hyperlink r:id="rId226">
         <w:r>
           <w:rPr>
             <w:rStyle w:val="Hyperlink"/>
@@ -39832,8 +39707,8 @@
         </w:r>
       </w:hyperlink>
     </w:p>
-    <w:bookmarkEnd w:id="226"/>
-    <w:bookmarkStart w:id="227" w:name="X80a204d5b220c3cff470fb23925bfc615483552"/>
+    <w:bookmarkEnd w:id="227"/>
+    <w:bookmarkStart w:id="228" w:name="X80a204d5b220c3cff470fb23925bfc615483552"/>
     <w:p>
       <w:pPr>
         <w:pStyle w:val="Bibliography"/>
@@ -39855,8 +39730,8 @@
         <w:t xml:space="preserve">. ICELP Press.</w:t>
       </w:r>
     </w:p>
-    <w:bookmarkEnd w:id="227"/>
-    <w:bookmarkStart w:id="229" w:name="ref-flakeConstructValidationSocial2017"/>
+    <w:bookmarkEnd w:id="228"/>
+    <w:bookmarkStart w:id="230" w:name="ref-flakeConstructValidationSocial2017"/>
     <w:p>
       <w:pPr>
         <w:pStyle w:val="Bibliography"/>
@@ -39893,7 +39768,7 @@
       <w:r>
         <w:t xml:space="preserve"> </w:t>
       </w:r>
-      <w:hyperlink r:id="rId228">
+      <w:hyperlink r:id="rId229">
         <w:r>
           <w:rPr>
             <w:rStyle w:val="Hyperlink"/>
@@ -39902,8 +39777,8 @@
         </w:r>
       </w:hyperlink>
     </w:p>
-    <w:bookmarkEnd w:id="229"/>
-    <w:bookmarkStart w:id="231" w:name="Xc4fd13938447d7cf983b52fc48a7dab4a7bbce6"/>
+    <w:bookmarkEnd w:id="230"/>
+    <w:bookmarkStart w:id="232" w:name="Xc4fd13938447d7cf983b52fc48a7dab4a7bbce6"/>
     <w:p>
       <w:pPr>
         <w:pStyle w:val="Bibliography"/>
@@ -39940,7 +39815,7 @@
       <w:r>
         <w:t xml:space="preserve"> </w:t>
       </w:r>
-      <w:hyperlink r:id="rId230">
+      <w:hyperlink r:id="rId231">
         <w:r>
           <w:rPr>
             <w:rStyle w:val="Hyperlink"/>
@@ -39949,8 +39824,8 @@
         </w:r>
       </w:hyperlink>
     </w:p>
-    <w:bookmarkEnd w:id="231"/>
-    <w:bookmarkStart w:id="232" w:name="ref-gamerIrrVariousCoefficients2019"/>
+    <w:bookmarkEnd w:id="232"/>
+    <w:bookmarkStart w:id="233" w:name="ref-gamerIrrVariousCoefficients2019"/>
     <w:p>
       <w:pPr>
         <w:pStyle w:val="Bibliography"/>
@@ -40042,8 +39917,8 @@
         <w:t xml:space="preserve">.</w:t>
       </w:r>
     </w:p>
-    <w:bookmarkEnd w:id="232"/>
-    <w:bookmarkStart w:id="234" w:name="X4a78622dfbb5b8f00146c90ca87d6667093da21"/>
+    <w:bookmarkEnd w:id="233"/>
+    <w:bookmarkStart w:id="235" w:name="X4a78622dfbb5b8f00146c90ca87d6667093da21"/>
     <w:p>
       <w:pPr>
         <w:pStyle w:val="Bibliography"/>
@@ -40092,7 +39967,7 @@
       <w:r>
         <w:t xml:space="preserve"> </w:t>
       </w:r>
-      <w:hyperlink r:id="rId233">
+      <w:hyperlink r:id="rId234">
         <w:r>
           <w:rPr>
             <w:rStyle w:val="Hyperlink"/>
@@ -40101,8 +39976,8 @@
         </w:r>
       </w:hyperlink>
     </w:p>
-    <w:bookmarkEnd w:id="234"/>
-    <w:bookmarkStart w:id="235" w:name="ref-gutkinSchoolBasedConsultation1999"/>
+    <w:bookmarkEnd w:id="235"/>
+    <w:bookmarkStart w:id="236" w:name="ref-gutkinSchoolBasedConsultation1999"/>
     <w:p>
       <w:pPr>
         <w:pStyle w:val="Bibliography"/>
@@ -40124,8 +39999,8 @@
         <w:t xml:space="preserve">.</w:t>
       </w:r>
     </w:p>
-    <w:bookmarkEnd w:id="235"/>
-    <w:bookmarkStart w:id="237" w:name="X07c5d200bb51c3450b962bd23a8a3a734711bdb"/>
+    <w:bookmarkEnd w:id="236"/>
+    <w:bookmarkStart w:id="238" w:name="X07c5d200bb51c3450b962bd23a8a3a734711bdb"/>
     <w:p>
       <w:pPr>
         <w:pStyle w:val="Bibliography"/>
@@ -40210,7 +40085,7 @@
       <w:r>
         <w:t xml:space="preserve"> </w:t>
       </w:r>
-      <w:hyperlink r:id="rId236">
+      <w:hyperlink r:id="rId237">
         <w:r>
           <w:rPr>
             <w:rStyle w:val="Hyperlink"/>
@@ -40219,8 +40094,8 @@
         </w:r>
       </w:hyperlink>
     </w:p>
-    <w:bookmarkEnd w:id="237"/>
-    <w:bookmarkStart w:id="238" w:name="Xf01bd231563d9bb08c2026ef41e0afe8d5398bb"/>
+    <w:bookmarkEnd w:id="238"/>
+    <w:bookmarkStart w:id="239" w:name="Xf01bd231563d9bb08c2026ef41e0afe8d5398bb"/>
     <w:p>
       <w:pPr>
         <w:pStyle w:val="Bibliography"/>
@@ -40267,8 +40142,8 @@
         <w:t xml:space="preserve">survey.</w:t>
       </w:r>
     </w:p>
-    <w:bookmarkEnd w:id="238"/>
-    <w:bookmarkStart w:id="240" w:name="Xd55d8cd95f135be53803078de757654bbdf82c8"/>
+    <w:bookmarkEnd w:id="239"/>
+    <w:bookmarkStart w:id="241" w:name="Xd55d8cd95f135be53803078de757654bbdf82c8"/>
     <w:p>
       <w:pPr>
         <w:pStyle w:val="Bibliography"/>
@@ -40305,7 +40180,7 @@
       <w:r>
         <w:t xml:space="preserve"> </w:t>
       </w:r>
-      <w:hyperlink r:id="rId239">
+      <w:hyperlink r:id="rId240">
         <w:r>
           <w:rPr>
             <w:rStyle w:val="Hyperlink"/>
@@ -40314,8 +40189,8 @@
         </w:r>
       </w:hyperlink>
     </w:p>
-    <w:bookmarkEnd w:id="240"/>
-    <w:bookmarkStart w:id="242" w:name="Xccc08db1af76cf2d7187b8e6fb80e08080b8992"/>
+    <w:bookmarkEnd w:id="241"/>
+    <w:bookmarkStart w:id="243" w:name="Xccc08db1af76cf2d7187b8e6fb80e08080b8992"/>
     <w:p>
       <w:pPr>
         <w:pStyle w:val="Bibliography"/>
@@ -40342,7 +40217,7 @@
       <w:r>
         <w:t xml:space="preserve"> </w:t>
       </w:r>
-      <w:hyperlink r:id="rId241">
+      <w:hyperlink r:id="rId242">
         <w:r>
           <w:rPr>
             <w:rStyle w:val="Hyperlink"/>
@@ -40351,8 +40226,8 @@
         </w:r>
       </w:hyperlink>
     </w:p>
-    <w:bookmarkEnd w:id="242"/>
-    <w:bookmarkStart w:id="243" w:name="Xda313d78e2cee6832a8f46dc2d8e9df0331373f"/>
+    <w:bookmarkEnd w:id="243"/>
+    <w:bookmarkStart w:id="244" w:name="Xda313d78e2cee6832a8f46dc2d8e9df0331373f"/>
     <w:p>
       <w:pPr>
         <w:pStyle w:val="Bibliography"/>
@@ -40402,8 +40277,8 @@
         <w:t xml:space="preserve">. https://www.hcpc-uk.org/resources/standards/standards-of-proficiency-practitioner-psychologists/.</w:t>
       </w:r>
     </w:p>
-    <w:bookmarkEnd w:id="243"/>
-    <w:bookmarkStart w:id="244" w:name="X25371aa2ada5feeaa1eb4d70f24884cd152eb13"/>
+    <w:bookmarkEnd w:id="244"/>
+    <w:bookmarkStart w:id="245" w:name="X25371aa2ada5feeaa1eb4d70f24884cd152eb13"/>
     <w:p>
       <w:pPr>
         <w:pStyle w:val="Bibliography"/>
@@ -40428,8 +40303,8 @@
         <w:t xml:space="preserve">[Ed.{{Psych}}.{{D}}.]. University of Birmingham (United Kingdom).</w:t>
       </w:r>
     </w:p>
-    <w:bookmarkEnd w:id="244"/>
-    <w:bookmarkStart w:id="246" w:name="X95758e60a066b13629ea952ce0ab68df43cfa0a"/>
+    <w:bookmarkEnd w:id="245"/>
+    <w:bookmarkStart w:id="247" w:name="X95758e60a066b13629ea952ce0ab68df43cfa0a"/>
     <w:p>
       <w:pPr>
         <w:pStyle w:val="Bibliography"/>
@@ -40466,7 +40341,7 @@
       <w:r>
         <w:t xml:space="preserve"> </w:t>
       </w:r>
-      <w:hyperlink r:id="rId245">
+      <w:hyperlink r:id="rId246">
         <w:r>
           <w:rPr>
             <w:rStyle w:val="Hyperlink"/>
@@ -40475,8 +40350,8 @@
         </w:r>
       </w:hyperlink>
     </w:p>
-    <w:bookmarkEnd w:id="246"/>
-    <w:bookmarkStart w:id="248" w:name="ref-houseRealismResearch1991"/>
+    <w:bookmarkEnd w:id="247"/>
+    <w:bookmarkStart w:id="249" w:name="ref-houseRealismResearch1991"/>
     <w:p>
       <w:pPr>
         <w:pStyle w:val="Bibliography"/>
@@ -40509,7 +40384,7 @@
       <w:r>
         <w:t xml:space="preserve"> </w:t>
       </w:r>
-      <w:hyperlink r:id="rId247">
+      <w:hyperlink r:id="rId248">
         <w:r>
           <w:rPr>
             <w:rStyle w:val="Hyperlink"/>
@@ -40518,8 +40393,8 @@
         </w:r>
       </w:hyperlink>
     </w:p>
-    <w:bookmarkEnd w:id="248"/>
-    <w:bookmarkStart w:id="250" w:name="ref-hughesMixedMethodsResearch2016"/>
+    <w:bookmarkEnd w:id="249"/>
+    <w:bookmarkStart w:id="251" w:name="ref-hughesMixedMethodsResearch2016"/>
     <w:p>
       <w:pPr>
         <w:pStyle w:val="Bibliography"/>
@@ -40556,7 +40431,7 @@
       <w:r>
         <w:t xml:space="preserve"> </w:t>
       </w:r>
-      <w:hyperlink r:id="rId249">
+      <w:hyperlink r:id="rId250">
         <w:r>
           <w:rPr>
             <w:rStyle w:val="Hyperlink"/>
@@ -40565,8 +40440,8 @@
         </w:r>
       </w:hyperlink>
     </w:p>
-    <w:bookmarkEnd w:id="250"/>
-    <w:bookmarkStart w:id="252" w:name="X1c661644e754955bf16182855c7fab064cd5c71"/>
+    <w:bookmarkEnd w:id="251"/>
+    <w:bookmarkStart w:id="253" w:name="X1c661644e754955bf16182855c7fab064cd5c71"/>
     <w:p>
       <w:pPr>
         <w:pStyle w:val="Bibliography"/>
@@ -40593,7 +40468,7 @@
       <w:r>
         <w:t xml:space="preserve"> </w:t>
       </w:r>
-      <w:hyperlink r:id="rId251">
+      <w:hyperlink r:id="rId252">
         <w:r>
           <w:rPr>
             <w:rStyle w:val="Hyperlink"/>
@@ -40602,8 +40477,8 @@
         </w:r>
       </w:hyperlink>
     </w:p>
-    <w:bookmarkEnd w:id="252"/>
-    <w:bookmarkStart w:id="254" w:name="Xa152773b3fc57a210550be00180e5186ae1b589"/>
+    <w:bookmarkEnd w:id="253"/>
+    <w:bookmarkStart w:id="255" w:name="Xa152773b3fc57a210550be00180e5186ae1b589"/>
     <w:p>
       <w:pPr>
         <w:pStyle w:val="Bibliography"/>
@@ -40651,7 +40526,7 @@
       <w:r>
         <w:t xml:space="preserve"> </w:t>
       </w:r>
-      <w:hyperlink r:id="rId253">
+      <w:hyperlink r:id="rId254">
         <w:r>
           <w:rPr>
             <w:rStyle w:val="Hyperlink"/>
@@ -40660,8 +40535,8 @@
         </w:r>
       </w:hyperlink>
     </w:p>
-    <w:bookmarkEnd w:id="254"/>
-    <w:bookmarkStart w:id="256" w:name="ref-johnsonMixedMethodsResearch2004a"/>
+    <w:bookmarkEnd w:id="255"/>
+    <w:bookmarkStart w:id="257" w:name="ref-johnsonMixedMethodsResearch2004a"/>
     <w:p>
       <w:pPr>
         <w:pStyle w:val="Bibliography"/>
@@ -40703,7 +40578,7 @@
       <w:r>
         <w:t xml:space="preserve"> </w:t>
       </w:r>
-      <w:hyperlink r:id="rId255">
+      <w:hyperlink r:id="rId256">
         <w:r>
           <w:rPr>
             <w:rStyle w:val="Hyperlink"/>
@@ -40712,8 +40587,8 @@
         </w:r>
       </w:hyperlink>
     </w:p>
-    <w:bookmarkEnd w:id="256"/>
-    <w:bookmarkStart w:id="257" w:name="Xfb8c4fb0fdea824c331f6217ac4d616a6880629"/>
+    <w:bookmarkEnd w:id="257"/>
+    <w:bookmarkStart w:id="258" w:name="Xfb8c4fb0fdea824c331f6217ac4d616a6880629"/>
     <w:p>
       <w:pPr>
         <w:pStyle w:val="Bibliography"/>
@@ -40758,8 +40633,8 @@
         <w:t xml:space="preserve">.</w:t>
       </w:r>
     </w:p>
-    <w:bookmarkEnd w:id="257"/>
-    <w:bookmarkStart w:id="259" w:name="ref-kaplanUseAttainmentScaling1977"/>
+    <w:bookmarkEnd w:id="258"/>
+    <w:bookmarkStart w:id="260" w:name="ref-kaplanUseAttainmentScaling1977"/>
     <w:p>
       <w:pPr>
         <w:pStyle w:val="Bibliography"/>
@@ -40796,7 +40671,7 @@
       <w:r>
         <w:t xml:space="preserve"> </w:t>
       </w:r>
-      <w:hyperlink r:id="rId258">
+      <w:hyperlink r:id="rId259">
         <w:r>
           <w:rPr>
             <w:rStyle w:val="Hyperlink"/>
@@ -40805,8 +40680,8 @@
         </w:r>
       </w:hyperlink>
     </w:p>
-    <w:bookmarkEnd w:id="259"/>
-    <w:bookmarkStart w:id="261" w:name="X8993600a89327a1f1739333b4e4b2cb3f509fe1"/>
+    <w:bookmarkEnd w:id="260"/>
+    <w:bookmarkStart w:id="262" w:name="X8993600a89327a1f1739333b4e4b2cb3f509fe1"/>
     <w:p>
       <w:pPr>
         <w:pStyle w:val="Bibliography"/>
@@ -40855,7 +40730,7 @@
       <w:r>
         <w:t xml:space="preserve"> </w:t>
       </w:r>
-      <w:hyperlink r:id="rId260">
+      <w:hyperlink r:id="rId261">
         <w:r>
           <w:rPr>
             <w:rStyle w:val="Hyperlink"/>
@@ -40864,8 +40739,8 @@
         </w:r>
       </w:hyperlink>
     </w:p>
-    <w:bookmarkEnd w:id="261"/>
-    <w:bookmarkStart w:id="263" w:name="X84c34f28b155511225aa191427917b77ed3c6ff"/>
+    <w:bookmarkEnd w:id="262"/>
+    <w:bookmarkStart w:id="264" w:name="X84c34f28b155511225aa191427917b77ed3c6ff"/>
     <w:p>
       <w:pPr>
         <w:pStyle w:val="Bibliography"/>
@@ -40968,7 +40843,7 @@
       <w:r>
         <w:t xml:space="preserve"> </w:t>
       </w:r>
-      <w:hyperlink r:id="rId262">
+      <w:hyperlink r:id="rId263">
         <w:r>
           <w:rPr>
             <w:rStyle w:val="Hyperlink"/>
@@ -40977,8 +40852,8 @@
         </w:r>
       </w:hyperlink>
     </w:p>
-    <w:bookmarkEnd w:id="263"/>
-    <w:bookmarkStart w:id="265" w:name="X83dc3f6f05d67ddcfdff0eb48a5057054ee4319"/>
+    <w:bookmarkEnd w:id="264"/>
+    <w:bookmarkStart w:id="266" w:name="X83dc3f6f05d67ddcfdff0eb48a5057054ee4319"/>
     <w:p>
       <w:pPr>
         <w:pStyle w:val="Bibliography"/>
@@ -41027,7 +40902,7 @@
       <w:r>
         <w:t xml:space="preserve"> </w:t>
       </w:r>
-      <w:hyperlink r:id="rId264">
+      <w:hyperlink r:id="rId265">
         <w:r>
           <w:rPr>
             <w:rStyle w:val="Hyperlink"/>
@@ -41036,8 +40911,8 @@
         </w:r>
       </w:hyperlink>
     </w:p>
-    <w:bookmarkEnd w:id="265"/>
-    <w:bookmarkStart w:id="267" w:name="X0dc403f5824e1826c452a5df48e5a79b5eb49f4"/>
+    <w:bookmarkEnd w:id="266"/>
+    <w:bookmarkStart w:id="268" w:name="X0dc403f5824e1826c452a5df48e5a79b5eb49f4"/>
     <w:p>
       <w:pPr>
         <w:pStyle w:val="Bibliography"/>
@@ -41095,7 +40970,7 @@
       <w:r>
         <w:t xml:space="preserve"> </w:t>
       </w:r>
-      <w:hyperlink r:id="rId266">
+      <w:hyperlink r:id="rId267">
         <w:r>
           <w:rPr>
             <w:rStyle w:val="Hyperlink"/>
@@ -41104,8 +40979,8 @@
         </w:r>
       </w:hyperlink>
     </w:p>
-    <w:bookmarkEnd w:id="267"/>
-    <w:bookmarkStart w:id="269" w:name="ref-kiresukGoalAttainmentScaling1968"/>
+    <w:bookmarkEnd w:id="268"/>
+    <w:bookmarkStart w:id="270" w:name="ref-kiresukGoalAttainmentScaling1968"/>
     <w:p>
       <w:pPr>
         <w:pStyle w:val="Bibliography"/>
@@ -41154,7 +41029,7 @@
       <w:r>
         <w:t xml:space="preserve"> </w:t>
       </w:r>
-      <w:hyperlink r:id="rId268">
+      <w:hyperlink r:id="rId269">
         <w:r>
           <w:rPr>
             <w:rStyle w:val="Hyperlink"/>
@@ -41163,8 +41038,8 @@
         </w:r>
       </w:hyperlink>
     </w:p>
-    <w:bookmarkEnd w:id="269"/>
-    <w:bookmarkStart w:id="270" w:name="ref-kissingerTikZiT2019"/>
+    <w:bookmarkEnd w:id="270"/>
+    <w:bookmarkStart w:id="271" w:name="ref-kissingerTikZiT2019"/>
     <w:p>
       <w:pPr>
         <w:pStyle w:val="Bibliography"/>
@@ -41186,8 +41061,8 @@
         <w:t xml:space="preserve">.</w:t>
       </w:r>
     </w:p>
-    <w:bookmarkEnd w:id="270"/>
-    <w:bookmarkStart w:id="272" w:name="X5205d16868417717ddec2257299386a5a1bf7f9"/>
+    <w:bookmarkEnd w:id="271"/>
+    <w:bookmarkStart w:id="273" w:name="X5205d16868417717ddec2257299386a5a1bf7f9"/>
     <w:p>
       <w:pPr>
         <w:pStyle w:val="Bibliography"/>
@@ -41224,7 +41099,7 @@
       <w:r>
         <w:t xml:space="preserve"> </w:t>
       </w:r>
-      <w:hyperlink r:id="rId271">
+      <w:hyperlink r:id="rId272">
         <w:r>
           <w:rPr>
             <w:rStyle w:val="Hyperlink"/>
@@ -41233,8 +41108,8 @@
         </w:r>
       </w:hyperlink>
     </w:p>
-    <w:bookmarkEnd w:id="272"/>
-    <w:bookmarkStart w:id="274" w:name="ref-knotekConsultationNewTeacher2002"/>
+    <w:bookmarkEnd w:id="273"/>
+    <w:bookmarkStart w:id="275" w:name="ref-knotekConsultationNewTeacher2002"/>
     <w:p>
       <w:pPr>
         <w:pStyle w:val="Bibliography"/>
@@ -41271,7 +41146,7 @@
       <w:r>
         <w:t xml:space="preserve"> </w:t>
       </w:r>
-      <w:hyperlink r:id="rId273">
+      <w:hyperlink r:id="rId274">
         <w:r>
           <w:rPr>
             <w:rStyle w:val="Hyperlink"/>
@@ -41280,8 +41155,8 @@
         </w:r>
       </w:hyperlink>
     </w:p>
-    <w:bookmarkEnd w:id="274"/>
-    <w:bookmarkStart w:id="276" w:name="ref-kooGuidelineSelectingReporting2016"/>
+    <w:bookmarkEnd w:id="275"/>
+    <w:bookmarkStart w:id="277" w:name="ref-kooGuidelineSelectingReporting2016"/>
     <w:p>
       <w:pPr>
         <w:pStyle w:val="Bibliography"/>
@@ -41318,7 +41193,7 @@
       <w:r>
         <w:t xml:space="preserve"> </w:t>
       </w:r>
-      <w:hyperlink r:id="rId275">
+      <w:hyperlink r:id="rId276">
         <w:r>
           <w:rPr>
             <w:rStyle w:val="Hyperlink"/>
@@ -41327,8 +41202,8 @@
         </w:r>
       </w:hyperlink>
     </w:p>
-    <w:bookmarkEnd w:id="276"/>
-    <w:bookmarkStart w:id="278" w:name="X35202aa1216238f9c9c2b30fe5538f17334b6fa"/>
+    <w:bookmarkEnd w:id="277"/>
+    <w:bookmarkStart w:id="279" w:name="X35202aa1216238f9c9c2b30fe5538f17334b6fa"/>
     <w:p>
       <w:pPr>
         <w:pStyle w:val="Bibliography"/>
@@ -41464,7 +41339,7 @@
       <w:r>
         <w:t xml:space="preserve"> </w:t>
       </w:r>
-      <w:hyperlink r:id="rId277">
+      <w:hyperlink r:id="rId278">
         <w:r>
           <w:rPr>
             <w:rStyle w:val="Hyperlink"/>
@@ -41473,8 +41348,8 @@
         </w:r>
       </w:hyperlink>
     </w:p>
-    <w:bookmarkEnd w:id="278"/>
-    <w:bookmarkStart w:id="280" w:name="X8597c2999afbf401bc7db78119b8cd201115bba"/>
+    <w:bookmarkEnd w:id="279"/>
+    <w:bookmarkStart w:id="281" w:name="X8597c2999afbf401bc7db78119b8cd201115bba"/>
     <w:p>
       <w:pPr>
         <w:pStyle w:val="Bibliography"/>
@@ -41559,7 +41434,7 @@
       <w:r>
         <w:t xml:space="preserve"> </w:t>
       </w:r>
-      <w:hyperlink r:id="rId279">
+      <w:hyperlink r:id="rId280">
         <w:r>
           <w:rPr>
             <w:rStyle w:val="Hyperlink"/>
@@ -41568,8 +41443,8 @@
         </w:r>
       </w:hyperlink>
     </w:p>
-    <w:bookmarkEnd w:id="280"/>
-    <w:bookmarkStart w:id="282" w:name="ref-leadbetterRoleMediatingArtefacts2004"/>
+    <w:bookmarkEnd w:id="281"/>
+    <w:bookmarkStart w:id="283" w:name="ref-leadbetterRoleMediatingArtefacts2004"/>
     <w:p>
       <w:pPr>
         <w:pStyle w:val="Bibliography"/>
@@ -41606,7 +41481,7 @@
       <w:r>
         <w:t xml:space="preserve"> </w:t>
       </w:r>
-      <w:hyperlink r:id="rId281">
+      <w:hyperlink r:id="rId282">
         <w:r>
           <w:rPr>
             <w:rStyle w:val="Hyperlink"/>
@@ -41615,8 +41490,8 @@
         </w:r>
       </w:hyperlink>
     </w:p>
-    <w:bookmarkEnd w:id="282"/>
-    <w:bookmarkStart w:id="284" w:name="X11587f650d830b6180dd142fbd70ccc7928d391"/>
+    <w:bookmarkEnd w:id="283"/>
+    <w:bookmarkStart w:id="285" w:name="X11587f650d830b6180dd142fbd70ccc7928d391"/>
     <w:p>
       <w:pPr>
         <w:pStyle w:val="Bibliography"/>
@@ -41707,7 +41582,7 @@
       <w:r>
         <w:t xml:space="preserve"> </w:t>
       </w:r>
-      <w:hyperlink r:id="rId283">
+      <w:hyperlink r:id="rId284">
         <w:r>
           <w:rPr>
             <w:rStyle w:val="Hyperlink"/>
@@ -41716,8 +41591,8 @@
         </w:r>
       </w:hyperlink>
     </w:p>
-    <w:bookmarkEnd w:id="284"/>
-    <w:bookmarkStart w:id="286" w:name="X5d46a710321a71fcbdd22f57229e9ce853c9fdf"/>
+    <w:bookmarkEnd w:id="285"/>
+    <w:bookmarkStart w:id="287" w:name="X5d46a710321a71fcbdd22f57229e9ce853c9fdf"/>
     <w:p>
       <w:pPr>
         <w:pStyle w:val="Bibliography"/>
@@ -41787,7 +41662,7 @@
       <w:r>
         <w:t xml:space="preserve"> </w:t>
       </w:r>
-      <w:hyperlink r:id="rId285">
+      <w:hyperlink r:id="rId286">
         <w:r>
           <w:rPr>
             <w:rStyle w:val="Hyperlink"/>
@@ -41796,8 +41671,8 @@
         </w:r>
       </w:hyperlink>
     </w:p>
-    <w:bookmarkEnd w:id="286"/>
-    <w:bookmarkStart w:id="288" w:name="ref-leeExplorationDevelopingRole2017"/>
+    <w:bookmarkEnd w:id="287"/>
+    <w:bookmarkStart w:id="289" w:name="ref-leeExplorationDevelopingRole2017"/>
     <w:p>
       <w:pPr>
         <w:pStyle w:val="Bibliography"/>
@@ -41846,7 +41721,7 @@
       <w:r>
         <w:t xml:space="preserve"> </w:t>
       </w:r>
-      <w:hyperlink r:id="rId287">
+      <w:hyperlink r:id="rId288">
         <w:r>
           <w:rPr>
             <w:rStyle w:val="Hyperlink"/>
@@ -41855,8 +41730,8 @@
         </w:r>
       </w:hyperlink>
     </w:p>
-    <w:bookmarkEnd w:id="288"/>
-    <w:bookmarkStart w:id="290" w:name="X3ce7158fab7f76ccbf24522e5df9fcb5b15e2a7"/>
+    <w:bookmarkEnd w:id="289"/>
+    <w:bookmarkStart w:id="291" w:name="X3ce7158fab7f76ccbf24522e5df9fcb5b15e2a7"/>
     <w:p>
       <w:pPr>
         <w:pStyle w:val="Bibliography"/>
@@ -41929,7 +41804,7 @@
       <w:r>
         <w:t xml:space="preserve"> </w:t>
       </w:r>
-      <w:hyperlink r:id="rId289">
+      <w:hyperlink r:id="rId290">
         <w:r>
           <w:rPr>
             <w:rStyle w:val="Hyperlink"/>
@@ -41938,8 +41813,8 @@
         </w:r>
       </w:hyperlink>
     </w:p>
-    <w:bookmarkEnd w:id="290"/>
-    <w:bookmarkStart w:id="291" w:name="Xbf868697f9c39fd58e8d12b5974396b5c9735f1"/>
+    <w:bookmarkEnd w:id="291"/>
+    <w:bookmarkStart w:id="292" w:name="Xbf868697f9c39fd58e8d12b5974396b5c9735f1"/>
     <w:p>
       <w:pPr>
         <w:pStyle w:val="Bibliography"/>
@@ -41974,8 +41849,8 @@
         <w:t xml:space="preserve">, 55–55.</w:t>
       </w:r>
     </w:p>
-    <w:bookmarkEnd w:id="291"/>
-    <w:bookmarkStart w:id="293" w:name="Xd3d019b5fa059d561200430e07ba39159adfa36"/>
+    <w:bookmarkEnd w:id="292"/>
+    <w:bookmarkStart w:id="294" w:name="Xd3d019b5fa059d561200430e07ba39159adfa36"/>
     <w:p>
       <w:pPr>
         <w:pStyle w:val="Bibliography"/>
@@ -42012,7 +41887,7 @@
       <w:r>
         <w:t xml:space="preserve"> </w:t>
       </w:r>
-      <w:hyperlink r:id="rId292">
+      <w:hyperlink r:id="rId293">
         <w:r>
           <w:rPr>
             <w:rStyle w:val="Hyperlink"/>
@@ -42021,8 +41896,8 @@
         </w:r>
       </w:hyperlink>
     </w:p>
-    <w:bookmarkEnd w:id="293"/>
-    <w:bookmarkStart w:id="295" w:name="Xed1dccf5e1cd33836f2c691f6031b7db76277dd"/>
+    <w:bookmarkEnd w:id="294"/>
+    <w:bookmarkStart w:id="296" w:name="Xed1dccf5e1cd33836f2c691f6031b7db76277dd"/>
     <w:p>
       <w:pPr>
         <w:pStyle w:val="Bibliography"/>
@@ -42059,7 +41934,7 @@
       <w:r>
         <w:t xml:space="preserve"> </w:t>
       </w:r>
-      <w:hyperlink r:id="rId294">
+      <w:hyperlink r:id="rId295">
         <w:r>
           <w:rPr>
             <w:rStyle w:val="Hyperlink"/>
@@ -42068,8 +41943,8 @@
         </w:r>
       </w:hyperlink>
     </w:p>
-    <w:bookmarkEnd w:id="295"/>
-    <w:bookmarkStart w:id="297" w:name="ref-masseImpactSchoolConsulting2013"/>
+    <w:bookmarkEnd w:id="296"/>
+    <w:bookmarkStart w:id="298" w:name="ref-masseImpactSchoolConsulting2013"/>
     <w:p>
       <w:pPr>
         <w:pStyle w:val="Bibliography"/>
@@ -42115,7 +41990,7 @@
       <w:r>
         <w:t xml:space="preserve"> </w:t>
       </w:r>
-      <w:hyperlink r:id="rId296">
+      <w:hyperlink r:id="rId297">
         <w:r>
           <w:rPr>
             <w:rStyle w:val="Hyperlink"/>
@@ -42124,8 +41999,8 @@
         </w:r>
       </w:hyperlink>
     </w:p>
-    <w:bookmarkEnd w:id="297"/>
-    <w:bookmarkStart w:id="298" w:name="ref-mertonFocusedInterviewManual1990"/>
+    <w:bookmarkEnd w:id="298"/>
+    <w:bookmarkStart w:id="299" w:name="ref-mertonFocusedInterviewManual1990"/>
     <w:p>
       <w:pPr>
         <w:pStyle w:val="Bibliography"/>
@@ -42250,8 +42125,8 @@
         <w:t xml:space="preserve">.</w:t>
       </w:r>
     </w:p>
-    <w:bookmarkEnd w:id="298"/>
-    <w:bookmarkStart w:id="300" w:name="ref-meyersContractNegotiationStage2002"/>
+    <w:bookmarkEnd w:id="299"/>
+    <w:bookmarkStart w:id="301" w:name="ref-meyersContractNegotiationStage2002"/>
     <w:p>
       <w:pPr>
         <w:pStyle w:val="Bibliography"/>
@@ -42288,7 +42163,7 @@
       <w:r>
         <w:t xml:space="preserve"> </w:t>
       </w:r>
-      <w:hyperlink r:id="rId299">
+      <w:hyperlink r:id="rId300">
         <w:r>
           <w:rPr>
             <w:rStyle w:val="Hyperlink"/>
@@ -42297,8 +42172,8 @@
         </w:r>
       </w:hyperlink>
     </w:p>
-    <w:bookmarkEnd w:id="300"/>
-    <w:bookmarkStart w:id="302" w:name="ref-meyersQualitativeMixedMethods2014"/>
+    <w:bookmarkEnd w:id="301"/>
+    <w:bookmarkStart w:id="303" w:name="ref-meyersQualitativeMixedMethods2014"/>
     <w:p>
       <w:pPr>
         <w:pStyle w:val="Bibliography"/>
@@ -42322,7 +42197,7 @@
       <w:r>
         <w:t xml:space="preserve"> </w:t>
       </w:r>
-      <w:hyperlink r:id="rId301">
+      <w:hyperlink r:id="rId302">
         <w:r>
           <w:rPr>
             <w:rStyle w:val="Hyperlink"/>
@@ -42331,8 +42206,8 @@
         </w:r>
       </w:hyperlink>
     </w:p>
-    <w:bookmarkEnd w:id="302"/>
-    <w:bookmarkStart w:id="303" w:name="ref-milesQualitativeDataAnalysis1994"/>
+    <w:bookmarkEnd w:id="303"/>
+    <w:bookmarkStart w:id="304" w:name="ref-milesQualitativeDataAnalysis1994"/>
     <w:p>
       <w:pPr>
         <w:pStyle w:val="Bibliography"/>
@@ -42398,8 +42273,8 @@
         <w:t xml:space="preserve">.</w:t>
       </w:r>
     </w:p>
-    <w:bookmarkEnd w:id="303"/>
-    <w:bookmarkStart w:id="305" w:name="ref-monsenEvaluationPreTraining2009"/>
+    <w:bookmarkEnd w:id="304"/>
+    <w:bookmarkStart w:id="306" w:name="ref-monsenEvaluationPreTraining2009"/>
     <w:p>
       <w:pPr>
         <w:pStyle w:val="Bibliography"/>
@@ -42436,7 +42311,7 @@
       <w:r>
         <w:t xml:space="preserve"> </w:t>
       </w:r>
-      <w:hyperlink r:id="rId304">
+      <w:hyperlink r:id="rId305">
         <w:r>
           <w:rPr>
             <w:rStyle w:val="Hyperlink"/>
@@ -42445,8 +42320,8 @@
         </w:r>
       </w:hyperlink>
     </w:p>
-    <w:bookmarkEnd w:id="305"/>
-    <w:bookmarkStart w:id="307" w:name="ref-monsenAccountableModelPractice1998"/>
+    <w:bookmarkEnd w:id="306"/>
+    <w:bookmarkStart w:id="308" w:name="ref-monsenAccountableModelPractice1998"/>
     <w:p>
       <w:pPr>
         <w:pStyle w:val="Bibliography"/>
@@ -42483,7 +42358,7 @@
       <w:r>
         <w:t xml:space="preserve"> </w:t>
       </w:r>
-      <w:hyperlink r:id="rId306">
+      <w:hyperlink r:id="rId307">
         <w:r>
           <w:rPr>
             <w:rStyle w:val="Hyperlink"/>
@@ -42492,8 +42367,8 @@
         </w:r>
       </w:hyperlink>
     </w:p>
-    <w:bookmarkEnd w:id="307"/>
-    <w:bookmarkStart w:id="309" w:name="ref-munafoRobustResearchNeeds2018"/>
+    <w:bookmarkEnd w:id="308"/>
+    <w:bookmarkStart w:id="310" w:name="ref-munafoRobustResearchNeeds2018"/>
     <w:p>
       <w:pPr>
         <w:pStyle w:val="Bibliography"/>
@@ -42530,7 +42405,7 @@
       <w:r>
         <w:t xml:space="preserve"> </w:t>
       </w:r>
-      <w:hyperlink r:id="rId308">
+      <w:hyperlink r:id="rId309">
         <w:r>
           <w:rPr>
             <w:rStyle w:val="Hyperlink"/>
@@ -42539,8 +42414,8 @@
         </w:r>
       </w:hyperlink>
     </w:p>
-    <w:bookmarkEnd w:id="309"/>
-    <w:bookmarkStart w:id="311" w:name="Xe6d767acf09004b22f302a1d037a8c86464dd52"/>
+    <w:bookmarkEnd w:id="310"/>
+    <w:bookmarkStart w:id="312" w:name="Xe6d767acf09004b22f302a1d037a8c86464dd52"/>
     <w:p>
       <w:pPr>
         <w:pStyle w:val="Bibliography"/>
@@ -42598,7 +42473,7 @@
       <w:r>
         <w:t xml:space="preserve"> </w:t>
       </w:r>
-      <w:hyperlink r:id="rId310">
+      <w:hyperlink r:id="rId311">
         <w:r>
           <w:rPr>
             <w:rStyle w:val="Hyperlink"/>
@@ -42607,8 +42482,8 @@
         </w:r>
       </w:hyperlink>
     </w:p>
-    <w:bookmarkEnd w:id="311"/>
-    <w:bookmarkStart w:id="312" w:name="X90b0fdadd0da33b2579b8c33715b2cf05fc6f8b"/>
+    <w:bookmarkEnd w:id="312"/>
+    <w:bookmarkStart w:id="313" w:name="X90b0fdadd0da33b2579b8c33715b2cf05fc6f8b"/>
     <w:p>
       <w:pPr>
         <w:pStyle w:val="Bibliography"/>
@@ -42642,8 +42517,8 @@
         <w:t xml:space="preserve">.</w:t>
       </w:r>
     </w:p>
-    <w:bookmarkEnd w:id="312"/>
-    <w:bookmarkStart w:id="313" w:name="X32843a96b637fb94211e5ccb9868dba98174694"/>
+    <w:bookmarkEnd w:id="313"/>
+    <w:bookmarkStart w:id="314" w:name="X32843a96b637fb94211e5ccb9868dba98174694"/>
     <w:p>
       <w:pPr>
         <w:pStyle w:val="Bibliography"/>
@@ -42730,8 +42605,8 @@
         <w:t xml:space="preserve">.</w:t>
       </w:r>
     </w:p>
-    <w:bookmarkEnd w:id="313"/>
-    <w:bookmarkStart w:id="315" w:name="ref-newellAssessingStateEvidence2014"/>
+    <w:bookmarkEnd w:id="314"/>
+    <w:bookmarkStart w:id="316" w:name="ref-newellAssessingStateEvidence2014"/>
     <w:p>
       <w:pPr>
         <w:pStyle w:val="Bibliography"/>
@@ -42755,7 +42630,7 @@
       <w:r>
         <w:t xml:space="preserve"> </w:t>
       </w:r>
-      <w:hyperlink r:id="rId314">
+      <w:hyperlink r:id="rId315">
         <w:r>
           <w:rPr>
             <w:rStyle w:val="Hyperlink"/>
@@ -42764,8 +42639,8 @@
         </w:r>
       </w:hyperlink>
     </w:p>
-    <w:bookmarkEnd w:id="315"/>
-    <w:bookmarkStart w:id="317" w:name="Xb82a3f6f3726c0330288e4c685f0c1a223a6656"/>
+    <w:bookmarkEnd w:id="316"/>
+    <w:bookmarkStart w:id="318" w:name="Xb82a3f6f3726c0330288e4c685f0c1a223a6656"/>
     <w:p>
       <w:pPr>
         <w:pStyle w:val="Bibliography"/>
@@ -42802,7 +42677,7 @@
       <w:r>
         <w:t xml:space="preserve"> </w:t>
       </w:r>
-      <w:hyperlink r:id="rId316">
+      <w:hyperlink r:id="rId317">
         <w:r>
           <w:rPr>
             <w:rStyle w:val="Hyperlink"/>
@@ -42811,8 +42686,8 @@
         </w:r>
       </w:hyperlink>
     </w:p>
-    <w:bookmarkEnd w:id="317"/>
-    <w:bookmarkStart w:id="319" w:name="X02c628f679939b42cd6a4f815c55d135aae6f87"/>
+    <w:bookmarkEnd w:id="318"/>
+    <w:bookmarkStart w:id="320" w:name="X02c628f679939b42cd6a4f815c55d135aae6f87"/>
     <w:p>
       <w:pPr>
         <w:pStyle w:val="Bibliography"/>
@@ -42836,7 +42711,7 @@
       <w:r>
         <w:t xml:space="preserve"> </w:t>
       </w:r>
-      <w:hyperlink r:id="rId318">
+      <w:hyperlink r:id="rId319">
         <w:r>
           <w:rPr>
             <w:rStyle w:val="Hyperlink"/>
@@ -42845,8 +42720,8 @@
         </w:r>
       </w:hyperlink>
     </w:p>
-    <w:bookmarkEnd w:id="319"/>
-    <w:bookmarkStart w:id="321" w:name="X3cf033954122fdae817522787d9ffddf4f32839"/>
+    <w:bookmarkEnd w:id="320"/>
+    <w:bookmarkStart w:id="322" w:name="X3cf033954122fdae817522787d9ffddf4f32839"/>
     <w:p>
       <w:pPr>
         <w:pStyle w:val="Bibliography"/>
@@ -42883,7 +42758,7 @@
       <w:r>
         <w:t xml:space="preserve"> </w:t>
       </w:r>
-      <w:hyperlink r:id="rId320">
+      <w:hyperlink r:id="rId321">
         <w:r>
           <w:rPr>
             <w:rStyle w:val="Hyperlink"/>
@@ -42892,8 +42767,8 @@
         </w:r>
       </w:hyperlink>
     </w:p>
-    <w:bookmarkEnd w:id="321"/>
-    <w:bookmarkStart w:id="323" w:name="ref-nosekScientificUtopiaII2012a"/>
+    <w:bookmarkEnd w:id="322"/>
+    <w:bookmarkStart w:id="324" w:name="ref-nosekScientificUtopiaII2012a"/>
     <w:p>
       <w:pPr>
         <w:pStyle w:val="Bibliography"/>
@@ -42981,7 +42856,7 @@
       <w:r>
         <w:t xml:space="preserve"> </w:t>
       </w:r>
-      <w:hyperlink r:id="rId322">
+      <w:hyperlink r:id="rId323">
         <w:r>
           <w:rPr>
             <w:rStyle w:val="Hyperlink"/>
@@ -42990,8 +42865,8 @@
         </w:r>
       </w:hyperlink>
     </w:p>
-    <w:bookmarkEnd w:id="323"/>
-    <w:bookmarkStart w:id="325" w:name="ref-ofarrellResearchExploringParents2018"/>
+    <w:bookmarkEnd w:id="324"/>
+    <w:bookmarkStart w:id="326" w:name="ref-ofarrellResearchExploringParents2018"/>
     <w:p>
       <w:pPr>
         <w:pStyle w:val="Bibliography"/>
@@ -43040,7 +42915,7 @@
       <w:r>
         <w:t xml:space="preserve"> </w:t>
       </w:r>
-      <w:hyperlink r:id="rId324">
+      <w:hyperlink r:id="rId325">
         <w:r>
           <w:rPr>
             <w:rStyle w:val="Hyperlink"/>
@@ -43049,8 +42924,8 @@
         </w:r>
       </w:hyperlink>
     </w:p>
-    <w:bookmarkEnd w:id="325"/>
-    <w:bookmarkStart w:id="327" w:name="ref-paezGreyLiteratureImportant2017"/>
+    <w:bookmarkEnd w:id="326"/>
+    <w:bookmarkStart w:id="328" w:name="ref-paezGreyLiteratureImportant2017"/>
     <w:p>
       <w:pPr>
         <w:pStyle w:val="Bibliography"/>
@@ -43074,7 +42949,7 @@
       <w:r>
         <w:t xml:space="preserve"> </w:t>
       </w:r>
-      <w:hyperlink r:id="rId326">
+      <w:hyperlink r:id="rId327">
         <w:r>
           <w:rPr>
             <w:rStyle w:val="Hyperlink"/>
@@ -43083,8 +42958,8 @@
         </w:r>
       </w:hyperlink>
     </w:p>
-    <w:bookmarkEnd w:id="327"/>
-    <w:bookmarkStart w:id="328" w:name="Xb82d3c290a2fcdcd7c4ed2bac2769d62e61adb1"/>
+    <w:bookmarkEnd w:id="328"/>
+    <w:bookmarkStart w:id="329" w:name="Xb82d3c290a2fcdcd7c4ed2bac2769d62e61adb1"/>
     <w:p>
       <w:pPr>
         <w:pStyle w:val="Bibliography"/>
@@ -43115,8 +42990,8 @@
         <w:t xml:space="preserve">.</w:t>
       </w:r>
     </w:p>
-    <w:bookmarkEnd w:id="328"/>
-    <w:bookmarkStart w:id="329" w:name="ref-paulZoomMalwareWhy2020"/>
+    <w:bookmarkEnd w:id="329"/>
+    <w:bookmarkStart w:id="330" w:name="ref-paulZoomMalwareWhy2020"/>
     <w:p>
       <w:pPr>
         <w:pStyle w:val="Bibliography"/>
@@ -43156,8 +43031,8 @@
         <w:t xml:space="preserve">.</w:t>
       </w:r>
     </w:p>
-    <w:bookmarkEnd w:id="329"/>
-    <w:bookmarkStart w:id="330" w:name="Xc342acca125bd0064dd4be71f0472baf0b17ffe"/>
+    <w:bookmarkEnd w:id="330"/>
+    <w:bookmarkStart w:id="331" w:name="Xc342acca125bd0064dd4be71f0472baf0b17ffe"/>
     <w:p>
       <w:pPr>
         <w:pStyle w:val="Bibliography"/>
@@ -43207,8 +43082,8 @@
         <w:t xml:space="preserve">.</w:t>
       </w:r>
     </w:p>
-    <w:bookmarkEnd w:id="330"/>
-    <w:bookmarkStart w:id="331" w:name="X85156b3f1d8d7804fe0f5c7336b010326b298f5"/>
+    <w:bookmarkEnd w:id="331"/>
+    <w:bookmarkStart w:id="332" w:name="X85156b3f1d8d7804fe0f5c7336b010326b298f5"/>
     <w:p>
       <w:pPr>
         <w:pStyle w:val="Bibliography"/>
@@ -43255,8 +43130,8 @@
         <w:t xml:space="preserve">language and environment for statistical computing.</w:t>
       </w:r>
     </w:p>
-    <w:bookmarkEnd w:id="331"/>
-    <w:bookmarkStart w:id="332" w:name="ref-raginComparativeMethodMoving1987"/>
+    <w:bookmarkEnd w:id="332"/>
+    <w:bookmarkStart w:id="333" w:name="ref-raginComparativeMethodMoving1987"/>
     <w:p>
       <w:pPr>
         <w:pStyle w:val="Bibliography"/>
@@ -43350,8 +43225,8 @@
         <w:t xml:space="preserve">.</w:t>
       </w:r>
     </w:p>
-    <w:bookmarkEnd w:id="332"/>
-    <w:bookmarkStart w:id="334" w:name="ref-reddyClinicalFocusConsultation2000"/>
+    <w:bookmarkEnd w:id="333"/>
+    <w:bookmarkStart w:id="335" w:name="ref-reddyClinicalFocusConsultation2000"/>
     <w:p>
       <w:pPr>
         <w:pStyle w:val="Bibliography"/>
@@ -43433,7 +43308,7 @@
       <w:r>
         <w:t xml:space="preserve"> </w:t>
       </w:r>
-      <w:hyperlink r:id="rId333">
+      <w:hyperlink r:id="rId334">
         <w:r>
           <w:rPr>
             <w:rStyle w:val="Hyperlink"/>
@@ -43442,8 +43317,8 @@
         </w:r>
       </w:hyperlink>
     </w:p>
-    <w:bookmarkEnd w:id="334"/>
-    <w:bookmarkStart w:id="335" w:name="ref-rhodesSolutionFocusedThinking2004a"/>
+    <w:bookmarkEnd w:id="335"/>
+    <w:bookmarkStart w:id="336" w:name="ref-rhodesSolutionFocusedThinking2004a"/>
     <w:p>
       <w:pPr>
         <w:pStyle w:val="Bibliography"/>
@@ -43474,8 +43349,8 @@
         <w:t xml:space="preserve">.</w:t>
       </w:r>
     </w:p>
-    <w:bookmarkEnd w:id="335"/>
-    <w:bookmarkStart w:id="336" w:name="ref-riceQualitativeResearchMethods1999"/>
+    <w:bookmarkEnd w:id="336"/>
+    <w:bookmarkStart w:id="337" w:name="ref-riceQualitativeResearchMethods1999"/>
     <w:p>
       <w:pPr>
         <w:pStyle w:val="Bibliography"/>
@@ -43544,8 +43419,8 @@
         <w:t xml:space="preserve">.</w:t>
       </w:r>
     </w:p>
-    <w:bookmarkEnd w:id="336"/>
-    <w:bookmarkStart w:id="338" w:name="ref-rihouxCaseQualitativeComparative2009"/>
+    <w:bookmarkEnd w:id="337"/>
+    <w:bookmarkStart w:id="339" w:name="ref-rihouxCaseQualitativeComparative2009"/>
     <w:p>
       <w:pPr>
         <w:pStyle w:val="Bibliography"/>
@@ -43658,7 +43533,7 @@
       <w:r>
         <w:t xml:space="preserve"> </w:t>
       </w:r>
-      <w:hyperlink r:id="rId337">
+      <w:hyperlink r:id="rId338">
         <w:r>
           <w:rPr>
             <w:rStyle w:val="Hyperlink"/>
@@ -43667,8 +43542,8 @@
         </w:r>
       </w:hyperlink>
     </w:p>
-    <w:bookmarkEnd w:id="338"/>
-    <w:bookmarkStart w:id="340" w:name="Xa7680fc2ec52351db9fd9dbb7110ad0251f35ac"/>
+    <w:bookmarkEnd w:id="339"/>
+    <w:bookmarkStart w:id="341" w:name="Xa7680fc2ec52351db9fd9dbb7110ad0251f35ac"/>
     <w:p>
       <w:pPr>
         <w:pStyle w:val="Bibliography"/>
@@ -43775,7 +43650,7 @@
       <w:r>
         <w:t xml:space="preserve"> </w:t>
       </w:r>
-      <w:hyperlink r:id="rId339">
+      <w:hyperlink r:id="rId340">
         <w:r>
           <w:rPr>
             <w:rStyle w:val="Hyperlink"/>
@@ -43784,8 +43659,8 @@
         </w:r>
       </w:hyperlink>
     </w:p>
-    <w:bookmarkEnd w:id="340"/>
-    <w:bookmarkStart w:id="342" w:name="ref-roachGoalAttainmentScaling2005"/>
+    <w:bookmarkEnd w:id="341"/>
+    <w:bookmarkStart w:id="343" w:name="ref-roachGoalAttainmentScaling2005"/>
     <w:p>
       <w:pPr>
         <w:pStyle w:val="Bibliography"/>
@@ -43864,7 +43739,7 @@
       <w:r>
         <w:t xml:space="preserve"> </w:t>
       </w:r>
-      <w:hyperlink r:id="rId341">
+      <w:hyperlink r:id="rId342">
         <w:r>
           <w:rPr>
             <w:rStyle w:val="Hyperlink"/>
@@ -43873,8 +43748,8 @@
         </w:r>
       </w:hyperlink>
     </w:p>
-    <w:bookmarkEnd w:id="342"/>
-    <w:bookmarkStart w:id="343" w:name="ref-robsonRealWorldResearch2015"/>
+    <w:bookmarkEnd w:id="343"/>
+    <w:bookmarkStart w:id="344" w:name="ref-robsonRealWorldResearch2015"/>
     <w:p>
       <w:pPr>
         <w:pStyle w:val="Bibliography"/>
@@ -43922,8 +43797,8 @@
         <w:t xml:space="preserve">.</w:t>
       </w:r>
     </w:p>
-    <w:bookmarkEnd w:id="343"/>
-    <w:bookmarkStart w:id="344" w:name="X65abd125111264c01186800f59954cd4d3d6377"/>
+    <w:bookmarkEnd w:id="344"/>
+    <w:bookmarkStart w:id="345" w:name="X65abd125111264c01186800f59954cd4d3d6377"/>
     <w:p>
       <w:pPr>
         <w:pStyle w:val="Bibliography"/>
@@ -44029,8 +43904,8 @@
         <w:t xml:space="preserve">. https://www.rbkc.gov.uk/kb5/rbkc/fis/service.page?id=_NhSwWLqgxM&amp;localofferchannel=0.</w:t>
       </w:r>
     </w:p>
-    <w:bookmarkEnd w:id="344"/>
-    <w:bookmarkStart w:id="346" w:name="X5f79d76068a25e0f301881e36fe39130e818c7b"/>
+    <w:bookmarkEnd w:id="345"/>
+    <w:bookmarkStart w:id="347" w:name="X5f79d76068a25e0f301881e36fe39130e818c7b"/>
     <w:p>
       <w:pPr>
         <w:pStyle w:val="Bibliography"/>
@@ -44067,7 +43942,7 @@
       <w:r>
         <w:t xml:space="preserve"> </w:t>
       </w:r>
-      <w:hyperlink r:id="rId345">
+      <w:hyperlink r:id="rId346">
         <w:r>
           <w:rPr>
             <w:rStyle w:val="Hyperlink"/>
@@ -44076,8 +43951,8 @@
         </w:r>
       </w:hyperlink>
     </w:p>
-    <w:bookmarkEnd w:id="346"/>
-    <w:bookmarkStart w:id="348" w:name="X7096a2887499a9ba4ea72b28a7ffa370219e5b1"/>
+    <w:bookmarkEnd w:id="347"/>
+    <w:bookmarkStart w:id="349" w:name="X7096a2887499a9ba4ea72b28a7ffa370219e5b1"/>
     <w:p>
       <w:pPr>
         <w:pStyle w:val="Bibliography"/>
@@ -44147,7 +44022,7 @@
       <w:r>
         <w:t xml:space="preserve"> </w:t>
       </w:r>
-      <w:hyperlink r:id="rId347">
+      <w:hyperlink r:id="rId348">
         <w:r>
           <w:rPr>
             <w:rStyle w:val="Hyperlink"/>
@@ -44156,8 +44031,8 @@
         </w:r>
       </w:hyperlink>
     </w:p>
-    <w:bookmarkEnd w:id="348"/>
-    <w:bookmarkStart w:id="349" w:name="ref-sheridanRandomizedTrialExamining2012"/>
+    <w:bookmarkEnd w:id="349"/>
+    <w:bookmarkStart w:id="350" w:name="ref-sheridanRandomizedTrialExamining2012"/>
     <w:p>
       <w:pPr>
         <w:pStyle w:val="Bibliography"/>
@@ -44255,8 +44130,8 @@
         <w:t xml:space="preserve">(1), 23–46.</w:t>
       </w:r>
     </w:p>
-    <w:bookmarkEnd w:id="349"/>
-    <w:bookmarkStart w:id="350" w:name="X593f5a53b62f9a40e94bdff04403586655b4f3c"/>
+    <w:bookmarkEnd w:id="350"/>
+    <w:bookmarkStart w:id="351" w:name="X593f5a53b62f9a40e94bdff04403586655b4f3c"/>
     <w:p>
       <w:pPr>
         <w:pStyle w:val="Bibliography"/>
@@ -44364,8 +44239,8 @@
         <w:t xml:space="preserve">.</w:t>
       </w:r>
     </w:p>
-    <w:bookmarkEnd w:id="350"/>
-    <w:bookmarkStart w:id="352" w:name="ref-sheridanRandomizedTrialExamining2017"/>
+    <w:bookmarkEnd w:id="351"/>
+    <w:bookmarkStart w:id="353" w:name="ref-sheridanRandomizedTrialExamining2017"/>
     <w:p>
       <w:pPr>
         <w:pStyle w:val="Bibliography"/>
@@ -44426,7 +44301,7 @@
       <w:r>
         <w:t xml:space="preserve"> </w:t>
       </w:r>
-      <w:hyperlink r:id="rId351">
+      <w:hyperlink r:id="rId352">
         <w:r>
           <w:rPr>
             <w:rStyle w:val="Hyperlink"/>
@@ -44435,8 +44310,8 @@
         </w:r>
       </w:hyperlink>
     </w:p>
-    <w:bookmarkEnd w:id="352"/>
-    <w:bookmarkStart w:id="353" w:name="ref-sheridanSchoolConsultation2000"/>
+    <w:bookmarkEnd w:id="353"/>
+    <w:bookmarkStart w:id="354" w:name="ref-sheridanSchoolConsultation2000"/>
     <w:p>
       <w:pPr>
         <w:pStyle w:val="Bibliography"/>
@@ -44467,8 +44342,8 @@
         <w:t xml:space="preserve">.</w:t>
       </w:r>
     </w:p>
-    <w:bookmarkEnd w:id="353"/>
-    <w:bookmarkStart w:id="355" w:name="ref-shroutIntraclassCorrelationsUses1979"/>
+    <w:bookmarkEnd w:id="354"/>
+    <w:bookmarkStart w:id="356" w:name="ref-shroutIntraclassCorrelationsUses1979"/>
     <w:p>
       <w:pPr>
         <w:pStyle w:val="Bibliography"/>
@@ -44505,7 +44380,7 @@
       <w:r>
         <w:t xml:space="preserve"> </w:t>
       </w:r>
-      <w:hyperlink r:id="rId354">
+      <w:hyperlink r:id="rId355">
         <w:r>
           <w:rPr>
             <w:rStyle w:val="Hyperlink"/>
@@ -44514,8 +44389,8 @@
         </w:r>
       </w:hyperlink>
     </w:p>
-    <w:bookmarkEnd w:id="355"/>
-    <w:bookmarkStart w:id="357" w:name="X0474e538e1bf50c0d5b8d5f29384d3c4a2281ec"/>
+    <w:bookmarkEnd w:id="356"/>
+    <w:bookmarkStart w:id="358" w:name="X0474e538e1bf50c0d5b8d5f29384d3c4a2281ec"/>
     <w:p>
       <w:pPr>
         <w:pStyle w:val="Bibliography"/>
@@ -44552,7 +44427,7 @@
       <w:r>
         <w:t xml:space="preserve"> </w:t>
       </w:r>
-      <w:hyperlink r:id="rId356">
+      <w:hyperlink r:id="rId357">
         <w:r>
           <w:rPr>
             <w:rStyle w:val="Hyperlink"/>
@@ -44561,8 +44436,8 @@
         </w:r>
       </w:hyperlink>
     </w:p>
-    <w:bookmarkEnd w:id="357"/>
-    <w:bookmarkStart w:id="358" w:name="Xb2e3a772915070e3c0100a1b10e380ada3773ad"/>
+    <w:bookmarkEnd w:id="358"/>
+    <w:bookmarkStart w:id="359" w:name="Xb2e3a772915070e3c0100a1b10e380ada3773ad"/>
     <w:p>
       <w:pPr>
         <w:pStyle w:val="Bibliography"/>
@@ -44624,8 +44499,8 @@
         <w:t xml:space="preserve">.</w:t>
       </w:r>
     </w:p>
-    <w:bookmarkEnd w:id="358"/>
-    <w:bookmarkStart w:id="360" w:name="ref-smithGuidelinesCleanData1986"/>
+    <w:bookmarkEnd w:id="359"/>
+    <w:bookmarkStart w:id="361" w:name="ref-smithGuidelinesCleanData1986"/>
     <w:p>
       <w:pPr>
         <w:pStyle w:val="Bibliography"/>
@@ -44662,7 +44537,7 @@
       <w:r>
         <w:t xml:space="preserve"> </w:t>
       </w:r>
-      <w:hyperlink r:id="rId359">
+      <w:hyperlink r:id="rId360">
         <w:r>
           <w:rPr>
             <w:rStyle w:val="Hyperlink"/>
@@ -44671,8 +44546,8 @@
         </w:r>
       </w:hyperlink>
     </w:p>
-    <w:bookmarkEnd w:id="360"/>
-    <w:bookmarkStart w:id="361" w:name="ref-stallmanFLOSSFOSS2016"/>
+    <w:bookmarkEnd w:id="361"/>
+    <w:bookmarkStart w:id="362" w:name="ref-stallmanFLOSSFOSS2016"/>
     <w:p>
       <w:pPr>
         <w:pStyle w:val="Bibliography"/>
@@ -44715,8 +44590,8 @@
         <w:t xml:space="preserve">. https://www.gnu.org/philosophy/floss-and-foss.en.html.</w:t>
       </w:r>
     </w:p>
-    <w:bookmarkEnd w:id="361"/>
-    <w:bookmarkStart w:id="362" w:name="ref-straussGroundedTheoryMethodology1994"/>
+    <w:bookmarkEnd w:id="362"/>
+    <w:bookmarkStart w:id="363" w:name="ref-straussGroundedTheoryMethodology1994"/>
     <w:p>
       <w:pPr>
         <w:pStyle w:val="Bibliography"/>
@@ -44741,8 +44616,8 @@
         <w:t xml:space="preserve">(pp. 273–285). Sage Publications, Inc.</w:t>
       </w:r>
     </w:p>
-    <w:bookmarkEnd w:id="362"/>
-    <w:bookmarkStart w:id="364" w:name="Xb277f2d923f2c8a65f7e3d1269f919cca6722de"/>
+    <w:bookmarkEnd w:id="363"/>
+    <w:bookmarkStart w:id="365" w:name="Xb277f2d923f2c8a65f7e3d1269f919cca6722de"/>
     <w:p>
       <w:pPr>
         <w:pStyle w:val="Bibliography"/>
@@ -44769,7 +44644,7 @@
       <w:r>
         <w:t xml:space="preserve"> </w:t>
       </w:r>
-      <w:hyperlink r:id="rId363">
+      <w:hyperlink r:id="rId364">
         <w:r>
           <w:rPr>
             <w:rStyle w:val="Hyperlink"/>
@@ -44778,8 +44653,8 @@
         </w:r>
       </w:hyperlink>
     </w:p>
-    <w:bookmarkEnd w:id="364"/>
-    <w:bookmarkStart w:id="366" w:name="ref-thiemCrispSetQCA2013"/>
+    <w:bookmarkEnd w:id="365"/>
+    <w:bookmarkStart w:id="367" w:name="ref-thiemCrispSetQCA2013"/>
     <w:p>
       <w:pPr>
         <w:pStyle w:val="Bibliography"/>
@@ -44905,7 +44780,7 @@
       <w:r>
         <w:t xml:space="preserve"> </w:t>
       </w:r>
-      <w:hyperlink r:id="rId365">
+      <w:hyperlink r:id="rId366">
         <w:r>
           <w:rPr>
             <w:rStyle w:val="Hyperlink"/>
@@ -44914,8 +44789,8 @@
         </w:r>
       </w:hyperlink>
     </w:p>
-    <w:bookmarkEnd w:id="366"/>
-    <w:bookmarkStart w:id="368" w:name="Xdd8bb3c5a8407ea6247e27ac315738b037302eb"/>
+    <w:bookmarkEnd w:id="367"/>
+    <w:bookmarkStart w:id="369" w:name="Xdd8bb3c5a8407ea6247e27ac315738b037302eb"/>
     <w:p>
       <w:pPr>
         <w:pStyle w:val="Bibliography"/>
@@ -44949,7 +44824,7 @@
       <w:r>
         <w:t xml:space="preserve">(1), 51–65. https://doi.org/</w:t>
       </w:r>
-      <w:hyperlink r:id="rId367">
+      <w:hyperlink r:id="rId368">
         <w:r>
           <w:rPr>
             <w:rStyle w:val="Hyperlink"/>
@@ -44958,8 +44833,8 @@
         </w:r>
       </w:hyperlink>
     </w:p>
-    <w:bookmarkEnd w:id="368"/>
-    <w:bookmarkStart w:id="370" w:name="ref-truscottCreatingConsulteeChange2012"/>
+    <w:bookmarkEnd w:id="369"/>
+    <w:bookmarkStart w:id="371" w:name="ref-truscottCreatingConsulteeChange2012"/>
     <w:p>
       <w:pPr>
         <w:pStyle w:val="Bibliography"/>
@@ -44996,7 +44871,7 @@
       <w:r>
         <w:t xml:space="preserve"> </w:t>
       </w:r>
-      <w:hyperlink r:id="rId369">
+      <w:hyperlink r:id="rId370">
         <w:r>
           <w:rPr>
             <w:rStyle w:val="Hyperlink"/>
@@ -45005,8 +44880,8 @@
         </w:r>
       </w:hyperlink>
     </w:p>
-    <w:bookmarkEnd w:id="370"/>
-    <w:bookmarkStart w:id="372" w:name="ref-tuckettApplyingThematicAnalysis2005"/>
+    <w:bookmarkEnd w:id="371"/>
+    <w:bookmarkStart w:id="373" w:name="ref-tuckettApplyingThematicAnalysis2005"/>
     <w:p>
       <w:pPr>
         <w:pStyle w:val="Bibliography"/>
@@ -45064,7 +44939,7 @@
       <w:r>
         <w:t xml:space="preserve"> </w:t>
       </w:r>
-      <w:hyperlink r:id="rId371">
+      <w:hyperlink r:id="rId372">
         <w:r>
           <w:rPr>
             <w:rStyle w:val="Hyperlink"/>
@@ -45073,8 +44948,8 @@
         </w:r>
       </w:hyperlink>
     </w:p>
-    <w:bookmarkEnd w:id="372"/>
-    <w:bookmarkStart w:id="374" w:name="X520dc69898e185eb73c562e2867a9bd600e9910"/>
+    <w:bookmarkEnd w:id="373"/>
+    <w:bookmarkStart w:id="375" w:name="X520dc69898e185eb73c562e2867a9bd600e9910"/>
     <w:p>
       <w:pPr>
         <w:pStyle w:val="Bibliography"/>
@@ -45192,7 +45067,7 @@
       <w:r>
         <w:t xml:space="preserve"> </w:t>
       </w:r>
-      <w:hyperlink r:id="rId373">
+      <w:hyperlink r:id="rId374">
         <w:r>
           <w:rPr>
             <w:rStyle w:val="Hyperlink"/>
@@ -45201,8 +45076,8 @@
         </w:r>
       </w:hyperlink>
     </w:p>
-    <w:bookmarkEnd w:id="374"/>
-    <w:bookmarkStart w:id="376" w:name="Xeb00f4d01ca24f4fd2563c1e9df8c49465bc247"/>
+    <w:bookmarkEnd w:id="375"/>
+    <w:bookmarkStart w:id="377" w:name="Xeb00f4d01ca24f4fd2563c1e9df8c49465bc247"/>
     <w:p>
       <w:pPr>
         <w:pStyle w:val="Bibliography"/>
@@ -45251,7 +45126,7 @@
       <w:r>
         <w:t xml:space="preserve"> </w:t>
       </w:r>
-      <w:hyperlink r:id="rId375">
+      <w:hyperlink r:id="rId376">
         <w:r>
           <w:rPr>
             <w:rStyle w:val="Hyperlink"/>
@@ -45260,8 +45135,8 @@
         </w:r>
       </w:hyperlink>
     </w:p>
-    <w:bookmarkEnd w:id="376"/>
-    <w:bookmarkStart w:id="377" w:name="Xdb8cd59eda519522d906745940d27339bba36fe"/>
+    <w:bookmarkEnd w:id="377"/>
+    <w:bookmarkStart w:id="378" w:name="Xdb8cd59eda519522d906745940d27339bba36fe"/>
     <w:p>
       <w:pPr>
         <w:pStyle w:val="Bibliography"/>
@@ -45296,8 +45171,8 @@
         <w:t xml:space="preserve">(3), 22–28.</w:t>
       </w:r>
     </w:p>
-    <w:bookmarkEnd w:id="377"/>
-    <w:bookmarkStart w:id="378" w:name="Xdc3ca0e4c71ec3bc9f34c930e7c0e25ad69b99f"/>
+    <w:bookmarkEnd w:id="378"/>
+    <w:bookmarkStart w:id="379" w:name="Xdc3ca0e4c71ec3bc9f34c930e7c0e25ad69b99f"/>
     <w:p>
       <w:pPr>
         <w:pStyle w:val="Bibliography"/>
@@ -45340,8 +45215,8 @@
         <w:t xml:space="preserve">.</w:t>
       </w:r>
     </w:p>
-    <w:bookmarkEnd w:id="378"/>
-    <w:bookmarkStart w:id="379" w:name="X712646e683b9a53c2c7576495799508202cbb6b"/>
+    <w:bookmarkEnd w:id="379"/>
+    <w:bookmarkStart w:id="380" w:name="X712646e683b9a53c2c7576495799508202cbb6b"/>
     <w:p>
       <w:pPr>
         <w:pStyle w:val="Bibliography"/>
@@ -45366,8 +45241,8 @@
         <w:t xml:space="preserve">(pp. 139–161).</w:t>
       </w:r>
     </w:p>
-    <w:bookmarkEnd w:id="379"/>
-    <w:bookmarkStart w:id="381" w:name="X029a9ef2d8ba527682d5d6503e19157b659545b"/>
+    <w:bookmarkEnd w:id="380"/>
+    <w:bookmarkStart w:id="382" w:name="X029a9ef2d8ba527682d5d6503e19157b659545b"/>
     <w:p>
       <w:pPr>
         <w:pStyle w:val="Bibliography"/>
@@ -45404,7 +45279,7 @@
       <w:r>
         <w:t xml:space="preserve"> </w:t>
       </w:r>
-      <w:hyperlink r:id="rId380">
+      <w:hyperlink r:id="rId381">
         <w:r>
           <w:rPr>
             <w:rStyle w:val="Hyperlink"/>
@@ -45413,8 +45288,8 @@
         </w:r>
       </w:hyperlink>
     </w:p>
-    <w:bookmarkEnd w:id="381"/>
-    <w:bookmarkStart w:id="383" w:name="ref-wickhamGgplot2ElegantGraphics2016"/>
+    <w:bookmarkEnd w:id="382"/>
+    <w:bookmarkStart w:id="384" w:name="ref-wickhamGgplot2ElegantGraphics2016"/>
     <w:p>
       <w:pPr>
         <w:pStyle w:val="Bibliography"/>
@@ -45438,7 +45313,7 @@
       <w:r>
         <w:t xml:space="preserve"> </w:t>
       </w:r>
-      <w:hyperlink r:id="rId382">
+      <w:hyperlink r:id="rId383">
         <w:r>
           <w:rPr>
             <w:rStyle w:val="Hyperlink"/>
@@ -45447,8 +45322,8 @@
         </w:r>
       </w:hyperlink>
     </w:p>
-    <w:bookmarkEnd w:id="383"/>
-    <w:bookmarkStart w:id="384" w:name="Xb9fd52202c26d344352cc25b16d5599d56a6713"/>
+    <w:bookmarkEnd w:id="384"/>
+    <w:bookmarkStart w:id="385" w:name="Xb9fd52202c26d344352cc25b16d5599d56a6713"/>
     <w:p>
       <w:pPr>
         <w:pStyle w:val="Bibliography"/>
@@ -45473,8 +45348,8 @@
         <w:t xml:space="preserve">(2nd edition). Open University Press.</w:t>
       </w:r>
     </w:p>
-    <w:bookmarkEnd w:id="384"/>
-    <w:bookmarkStart w:id="385" w:name="X89bd01717dd16dce7f28c2d353aefda59f2cecd"/>
+    <w:bookmarkEnd w:id="385"/>
+    <w:bookmarkStart w:id="386" w:name="X89bd01717dd16dce7f28c2d353aefda59f2cecd"/>
     <w:p>
       <w:pPr>
         <w:pStyle w:val="Bibliography"/>
@@ -45529,8 +45404,8 @@
         <w:t xml:space="preserve">.</w:t>
       </w:r>
     </w:p>
-    <w:bookmarkEnd w:id="385"/>
-    <w:bookmarkStart w:id="386" w:name="ref-zeiselInquiryDesignEnvironment2006"/>
+    <w:bookmarkEnd w:id="386"/>
+    <w:bookmarkStart w:id="387" w:name="ref-zeiselInquiryDesignEnvironment2006"/>
     <w:p>
       <w:pPr>
         <w:pStyle w:val="Bibliography"/>
@@ -45718,8 +45593,8 @@
         <w:t xml:space="preserve">.</w:t>
       </w:r>
     </w:p>
-    <w:bookmarkEnd w:id="386"/>
-    <w:bookmarkStart w:id="388" w:name="ref-zoomReleaseNotesApril2020"/>
+    <w:bookmarkEnd w:id="387"/>
+    <w:bookmarkStart w:id="389" w:name="ref-zoomReleaseNotesApril2020"/>
     <w:p>
       <w:pPr>
         <w:pStyle w:val="Bibliography"/>
@@ -45743,7 +45618,7 @@
       <w:r>
         <w:t xml:space="preserve"> </w:t>
       </w:r>
-      <w:hyperlink r:id="rId387">
+      <w:hyperlink r:id="rId388">
         <w:r>
           <w:rPr>
             <w:rStyle w:val="Hyperlink"/>
@@ -45752,15 +45627,15 @@
         </w:r>
       </w:hyperlink>
     </w:p>
-    <w:bookmarkEnd w:id="388"/>
     <w:bookmarkEnd w:id="389"/>
+    <w:bookmarkEnd w:id="390"/>
     <w:p>
       <w:r>
         <w:br w:type="page"/>
       </w:r>
     </w:p>
-    <w:bookmarkEnd w:id="390"/>
-    <w:bookmarkStart w:id="404" w:name="appendices"/>
+    <w:bookmarkEnd w:id="391"/>
+    <w:bookmarkStart w:id="405" w:name="appendices"/>
     <w:p>
       <w:pPr>
         <w:pStyle w:val="Heading1"/>
@@ -45769,7 +45644,7 @@
         <w:t xml:space="preserve">Appendices</w:t>
       </w:r>
     </w:p>
-    <w:bookmarkStart w:id="391" w:name="Xe4c58f8a1474abd067b3f76ad38d5f02fa51a12"/>
+    <w:bookmarkStart w:id="392" w:name="Xe4c58f8a1474abd067b3f76ad38d5f02fa51a12"/>
     <w:p>
       <w:pPr>
         <w:pStyle w:val="Heading2"/>
@@ -46113,8 +45988,8 @@
         <w:br w:type="page"/>
       </w:r>
     </w:p>
-    <w:bookmarkEnd w:id="391"/>
-    <w:bookmarkStart w:id="392" w:name="appendix-b-interview-schedule"/>
+    <w:bookmarkEnd w:id="392"/>
+    <w:bookmarkStart w:id="393" w:name="appendix-b-interview-schedule"/>
     <w:p>
       <w:pPr>
         <w:pStyle w:val="Heading2"/>
@@ -46332,8 +46207,8 @@
         <w:br w:type="page"/>
       </w:r>
     </w:p>
-    <w:bookmarkEnd w:id="392"/>
-    <w:bookmarkStart w:id="393" w:name="X703cb627f07ab1e91c86c6e043ad2c2c81adfa3"/>
+    <w:bookmarkEnd w:id="393"/>
+    <w:bookmarkStart w:id="394" w:name="X703cb627f07ab1e91c86c6e043ad2c2c81adfa3"/>
     <w:p>
       <w:pPr>
         <w:pStyle w:val="Heading2"/>
@@ -46473,10 +46348,17 @@
               <w:t xml:space="preserve"> </w:t>
             </w:r>
             <w:r>
-              <w:t xml:space="preserve">[</w:t>
-            </w:r>
-            <w:r>
-              <w:t xml:space="preserve">Nolan &amp; Moreland (2014)</w:t>
+              <w:t xml:space="preserve">(</w:t>
+            </w:r>
+            <w:r>
+              <w:rPr>
+                <w:bCs/>
+                <w:b/>
+              </w:rPr>
+              <w:t xml:space="preserve">nolanProc?</w:t>
+            </w:r>
+            <w:r>
+              <w:t xml:space="preserve">)</w:t>
             </w:r>
             <w:r>
               <w:t xml:space="preserve">.</w:t>
@@ -46753,7 +46635,7 @@
               <w:jc w:val="left"/>
             </w:pPr>
             <w:r>
-              <w:t xml:space="preserve">Understanding presenting</w:t>
+              <w:t xml:space="preserve">Understanding presenting proble</w:t>
             </w:r>
           </w:p>
         </w:tc>
@@ -46764,7 +46646,7 @@
               <w:jc w:val="left"/>
             </w:pPr>
             <w:r>
-              <w:t xml:space="preserve">A back and forth exchange where</w:t>
+              <w:t xml:space="preserve">m| A back and forth exchange where</w:t>
             </w:r>
             <w:r>
               <w:t xml:space="preserve"> </w:t>
@@ -46776,31 +46658,31 @@
               <w:t xml:space="preserve"> </w:t>
             </w:r>
             <w:r>
-              <w:t xml:space="preserve">question which explored the</w:t>
+              <w:t xml:space="preserve">question which explored the main</w:t>
             </w:r>
             <w:r>
               <w:t xml:space="preserve"> </w:t>
             </w:r>
             <w:r>
-              <w:t xml:space="preserve">problem main presenting concern(s)</w:t>
+              <w:t xml:space="preserve">presenting concern(s) including</w:t>
             </w:r>
             <w:r>
               <w:t xml:space="preserve"> </w:t>
             </w:r>
             <w:r>
-              <w:t xml:space="preserve">including scope, environmental</w:t>
+              <w:t xml:space="preserve">scope, environmental factors,</w:t>
             </w:r>
             <w:r>
               <w:t xml:space="preserve"> </w:t>
             </w:r>
             <w:r>
-              <w:t xml:space="preserve">factors, exceptions, etc. and why</w:t>
+              <w:t xml:space="preserve">exceptions, etc. and why a problem</w:t>
             </w:r>
             <w:r>
               <w:t xml:space="preserve"> </w:t>
             </w:r>
             <w:r>
-              <w:t xml:space="preserve">a problem may be present</w:t>
+              <w:t xml:space="preserve">may be present</w:t>
             </w:r>
             <w:r>
               <w:t xml:space="preserve"> </w:t>
@@ -47069,8 +46951,8 @@
         <w:br w:type="page"/>
       </w:r>
     </w:p>
-    <w:bookmarkEnd w:id="393"/>
-    <w:bookmarkStart w:id="394" w:name="appendix-d-tme-form"/>
+    <w:bookmarkEnd w:id="394"/>
+    <w:bookmarkStart w:id="395" w:name="appendix-d-tme-form"/>
     <w:p>
       <w:pPr>
         <w:pStyle w:val="Heading2"/>
@@ -47079,14 +46961,14 @@
         <w:t xml:space="preserve">Appendix D: TME form</w:t>
       </w:r>
     </w:p>
-    <w:altChunk r:id="rId402"/>
+    <w:altChunk r:id="rId390"/>
     <w:p>
       <w:r>
         <w:br w:type="page"/>
       </w:r>
     </w:p>
-    <w:bookmarkEnd w:id="394"/>
-    <w:bookmarkStart w:id="395" w:name="appendix-e-consent-form"/>
+    <w:bookmarkEnd w:id="395"/>
+    <w:bookmarkStart w:id="396" w:name="appendix-e-consent-form"/>
     <w:p>
       <w:pPr>
         <w:pStyle w:val="Heading2"/>
@@ -47095,14 +46977,14 @@
         <w:t xml:space="preserve">Appendix E: Consent form</w:t>
       </w:r>
     </w:p>
-    <w:altChunk r:id="rId403"/>
+    <w:altChunk r:id="rId391"/>
     <w:p>
       <w:r>
         <w:br w:type="page"/>
       </w:r>
     </w:p>
-    <w:bookmarkEnd w:id="395"/>
-    <w:bookmarkStart w:id="396" w:name="X422cf449e7b92bc054feb8cba98013c7b8b7eb2"/>
+    <w:bookmarkEnd w:id="396"/>
+    <w:bookmarkStart w:id="397" w:name="X422cf449e7b92bc054feb8cba98013c7b8b7eb2"/>
     <w:p>
       <w:pPr>
         <w:pStyle w:val="Heading2"/>
@@ -48213,8 +48095,8 @@
         <w:br w:type="page"/>
       </w:r>
     </w:p>
-    <w:bookmarkEnd w:id="396"/>
-    <w:bookmarkStart w:id="397" w:name="X997d2ab2b411f7995c911e80676d7a2ef59cf9c"/>
+    <w:bookmarkEnd w:id="397"/>
+    <w:bookmarkStart w:id="398" w:name="X997d2ab2b411f7995c911e80676d7a2ef59cf9c"/>
     <w:p>
       <w:pPr>
         <w:pStyle w:val="Heading2"/>
@@ -48485,8 +48367,8 @@
         <w:br w:type="page"/>
       </w:r>
     </w:p>
-    <w:bookmarkEnd w:id="397"/>
-    <w:bookmarkStart w:id="398" w:name="X287af184bc2206906842ae6aad7bbb3c2da60a0"/>
+    <w:bookmarkEnd w:id="398"/>
+    <w:bookmarkStart w:id="399" w:name="X287af184bc2206906842ae6aad7bbb3c2da60a0"/>
     <w:p>
       <w:pPr>
         <w:pStyle w:val="Heading2"/>
@@ -50398,8 +50280,8 @@
         <w:br w:type="page"/>
       </w:r>
     </w:p>
-    <w:bookmarkEnd w:id="398"/>
-    <w:bookmarkStart w:id="399" w:name="X35fb5b6beb6d37875337bf3a0c85eb2495068b2"/>
+    <w:bookmarkEnd w:id="399"/>
+    <w:bookmarkStart w:id="400" w:name="X35fb5b6beb6d37875337bf3a0c85eb2495068b2"/>
     <w:p>
       <w:pPr>
         <w:pStyle w:val="Heading2"/>
@@ -50772,7 +50654,7 @@
         <w:br w:type="page"/>
       </w:r>
     </w:p>
-    <w:bookmarkEnd w:id="399"/>
+    <w:bookmarkEnd w:id="400"/>
     <w:bookmarkStart w:id="401" w:name="X0411b7938c5d74944e1d9baba3f7de620d68dee"/>
     <w:p>
       <w:pPr>
@@ -50795,48 +50677,6 @@
       </w:r>
       <w:r>
         <w:t xml:space="preserve"> </w:t>
-      </w:r>
-      <w:r>
-        <w:drawing>
-          <wp:inline>
-            <wp:extent cx="5943600" cy="4050153"/>
-            <wp:effectExtent b="0" l="0" r="0" t="0"/>
-            <wp:docPr descr="" title="" id="3" name="Picture"/>
-            <a:graphic>
-              <a:graphicData uri="http://schemas.openxmlformats.org/drawingml/2006/picture">
-                <pic:pic>
-                  <pic:nvPicPr>
-                    <pic:cNvPr descr="D:/Doctorate/Assessments/Y3/Thesis/Thesis/Change.png" id="4" name="Picture"/>
-                    <pic:cNvPicPr>
-                      <a:picLocks noChangeArrowheads="1" noChangeAspect="1"/>
-                    </pic:cNvPicPr>
-                  </pic:nvPicPr>
-                  <pic:blipFill>
-                    <a:blip r:embed="rId400"/>
-                    <a:stretch>
-                      <a:fillRect/>
-                    </a:stretch>
-                  </pic:blipFill>
-                  <pic:spPr bwMode="auto">
-                    <a:xfrm>
-                      <a:off x="0" y="0"/>
-                      <a:ext cx="5943600" cy="4050153"/>
-                    </a:xfrm>
-                    <a:prstGeom prst="rect">
-                      <a:avLst/>
-                    </a:prstGeom>
-                    <a:noFill/>
-                    <a:ln w="9525">
-                      <a:noFill/>
-                      <a:headEnd/>
-                      <a:tailEnd/>
-                    </a:ln>
-                  </pic:spPr>
-                </pic:pic>
-              </a:graphicData>
-            </a:graphic>
-          </wp:inline>
-        </w:drawing>
       </w:r>
     </w:p>
     <w:p>
@@ -52897,8 +52737,279 @@
         </w:sectPr>
       </w:pPr>
     </w:p>
+    <w:p>
+      <w:r>
+        <w:br w:type="page"/>
+      </w:r>
+    </w:p>
     <w:bookmarkEnd w:id="403"/>
+    <w:bookmarkStart w:id="404" w:name="Xd0a0f762e4c22f17e737de5397dafff112ab54d"/>
+    <w:p>
+      <w:pPr>
+        <w:pStyle w:val="Heading2"/>
+      </w:pPr>
+      <w:r>
+        <w:t xml:space="preserve">Appendix M: Checklist for effective features of consultation</w:t>
+      </w:r>
+    </w:p>
+    <w:tbl>
+      <w:tblPr>
+        <w:tblStyle w:val="Table"/>
+        <w:tblW w:type="pct" w:w="0.0"/>
+        <w:tblLook w:firstRow="1" w:lastRow="0" w:firstColumn="0" w:lastColumn="0" w:noHBand="0" w:noVBand="0" w:val="0020"/>
+      </w:tblPr>
+      <w:tblGrid/>
+      <w:tr>
+        <w:tc>
+          <w:p>
+            <w:pPr>
+              <w:pStyle w:val="Compact"/>
+              <w:jc w:val="left"/>
+            </w:pPr>
+            <w:r>
+              <w:t xml:space="preserve">Feature of consultation</w:t>
+            </w:r>
+          </w:p>
+        </w:tc>
+        <w:tc>
+          <w:p>
+            <w:pPr>
+              <w:pStyle w:val="Compact"/>
+              <w:jc w:val="left"/>
+            </w:pPr>
+            <w:r>
+              <w:t xml:space="preserve">Present?</w:t>
+            </w:r>
+          </w:p>
+        </w:tc>
+      </w:tr>
+      <w:tr>
+        <w:tc>
+          <w:p>
+            <w:pPr>
+              <w:pStyle w:val="Compact"/>
+              <w:jc w:val="left"/>
+            </w:pPr>
+            <w:r>
+              <w:t xml:space="preserve">Setting out the plan for the consultation</w:t>
+            </w:r>
+          </w:p>
+        </w:tc>
+        <w:tc>
+          <w:p/>
+        </w:tc>
+      </w:tr>
+      <w:tr>
+        <w:tc>
+          <w:p>
+            <w:pPr>
+              <w:pStyle w:val="Compact"/>
+              <w:jc w:val="left"/>
+            </w:pPr>
+            <w:r>
+              <w:t xml:space="preserve">Using expert knowledge</w:t>
+            </w:r>
+          </w:p>
+        </w:tc>
+        <w:tc>
+          <w:p/>
+        </w:tc>
+      </w:tr>
+      <w:tr>
+        <w:tc>
+          <w:p>
+            <w:pPr>
+              <w:pStyle w:val="Compact"/>
+              <w:jc w:val="left"/>
+            </w:pPr>
+            <w:r>
+              <w:t xml:space="preserve">Understanding the presenting problem</w:t>
+            </w:r>
+          </w:p>
+        </w:tc>
+        <w:tc>
+          <w:p/>
+        </w:tc>
+      </w:tr>
+      <w:tr>
+        <w:tc>
+          <w:p>
+            <w:pPr>
+              <w:pStyle w:val="Compact"/>
+              <w:jc w:val="left"/>
+            </w:pPr>
+            <w:r>
+              <w:t xml:space="preserve">Collaborating with the consultees</w:t>
+            </w:r>
+          </w:p>
+        </w:tc>
+        <w:tc>
+          <w:p/>
+        </w:tc>
+      </w:tr>
+      <w:tr>
+        <w:tc>
+          <w:p>
+            <w:pPr>
+              <w:pStyle w:val="Compact"/>
+              <w:jc w:val="left"/>
+            </w:pPr>
+            <w:r>
+              <w:t xml:space="preserve">Developing rapport</w:t>
+            </w:r>
+          </w:p>
+        </w:tc>
+        <w:tc>
+          <w:p/>
+        </w:tc>
+      </w:tr>
+      <w:tr>
+        <w:tc>
+          <w:p>
+            <w:pPr>
+              <w:pStyle w:val="Compact"/>
+              <w:jc w:val="left"/>
+            </w:pPr>
+            <w:r>
+              <w:t xml:space="preserve">Changing the consultees’ perspective(s)</w:t>
+            </w:r>
+          </w:p>
+        </w:tc>
+        <w:tc>
+          <w:p/>
+        </w:tc>
+      </w:tr>
+      <w:tr>
+        <w:tc>
+          <w:p>
+            <w:pPr>
+              <w:pStyle w:val="Compact"/>
+              <w:jc w:val="left"/>
+            </w:pPr>
+            <w:r>
+              <w:t xml:space="preserve">Empowering consultees</w:t>
+            </w:r>
+          </w:p>
+        </w:tc>
+        <w:tc>
+          <w:p/>
+        </w:tc>
+      </w:tr>
+      <w:tr>
+        <w:tc>
+          <w:p>
+            <w:pPr>
+              <w:pStyle w:val="Compact"/>
+              <w:jc w:val="left"/>
+            </w:pPr>
+            <w:r>
+              <w:t xml:space="preserve">Suggesting solutions</w:t>
+            </w:r>
+          </w:p>
+        </w:tc>
+        <w:tc>
+          <w:p/>
+        </w:tc>
+      </w:tr>
+      <w:tr>
+        <w:tc>
+          <w:p>
+            <w:pPr>
+              <w:pStyle w:val="Compact"/>
+              <w:jc w:val="left"/>
+            </w:pPr>
+            <w:r>
+              <w:t xml:space="preserve">Gaining the views of the consultees</w:t>
+            </w:r>
+          </w:p>
+        </w:tc>
+        <w:tc>
+          <w:p/>
+        </w:tc>
+      </w:tr>
+      <w:tr>
+        <w:tc>
+          <w:p>
+            <w:pPr>
+              <w:pStyle w:val="Compact"/>
+              <w:jc w:val="left"/>
+            </w:pPr>
+            <w:r>
+              <w:t xml:space="preserve">Providing therapeutic support to the consultees</w:t>
+            </w:r>
+          </w:p>
+        </w:tc>
+        <w:tc>
+          <w:p/>
+        </w:tc>
+      </w:tr>
+      <w:tr>
+        <w:tc>
+          <w:p>
+            <w:pPr>
+              <w:pStyle w:val="Compact"/>
+              <w:jc w:val="left"/>
+            </w:pPr>
+            <w:r>
+              <w:t xml:space="preserve">Gathering information on a wide range of areas</w:t>
+            </w:r>
+          </w:p>
+        </w:tc>
+        <w:tc>
+          <w:p/>
+        </w:tc>
+      </w:tr>
+      <w:tr>
+        <w:tc>
+          <w:p>
+            <w:pPr>
+              <w:pStyle w:val="Compact"/>
+              <w:jc w:val="left"/>
+            </w:pPr>
+            <w:r>
+              <w:t xml:space="preserve">Being reflective on your practice</w:t>
+            </w:r>
+          </w:p>
+        </w:tc>
+        <w:tc>
+          <w:p/>
+        </w:tc>
+      </w:tr>
+      <w:tr>
+        <w:tc>
+          <w:p>
+            <w:pPr>
+              <w:pStyle w:val="Compact"/>
+              <w:jc w:val="left"/>
+            </w:pPr>
+            <w:r>
+              <w:t xml:space="preserve">Having a confidential space</w:t>
+            </w:r>
+          </w:p>
+        </w:tc>
+        <w:tc>
+          <w:p/>
+        </w:tc>
+      </w:tr>
+      <w:tr>
+        <w:tc>
+          <w:p>
+            <w:pPr>
+              <w:pStyle w:val="Compact"/>
+              <w:jc w:val="left"/>
+            </w:pPr>
+            <w:r>
+              <w:t xml:space="preserve">Having enough time (at least 30 minutes)</w:t>
+            </w:r>
+          </w:p>
+        </w:tc>
+        <w:tc>
+          <w:p/>
+        </w:tc>
+      </w:tr>
+    </w:tbl>
     <w:bookmarkEnd w:id="404"/>
+    <w:bookmarkEnd w:id="405"/>
     <w:sectPr xmlns:w="http://schemas.openxmlformats.org/wordprocessingml/2006/main">
       <w:pgMar w:header="720" w:bottom="1800" w:top="1800" w:right="720" w:left="720" w:footer="720" w:gutter="720"/>
       <w:pgSz w:h="16848" w:w="11952" w:orient="portrait"/>

</xml_diff>